<commit_message>
Review báo cáo Thành Thiện
</commit_message>
<xml_diff>
--- a/07. Nguyễn Quang Thành + Nguyễn Quốc Thiện/BaoCaoSoBo_Thanh_Thien.docx
+++ b/07. Nguyễn Quang Thành + Nguyễn Quốc Thiện/BaoCaoSoBo_Thanh_Thien.docx
@@ -1,6 +1,6 @@
 
 <file path=word/document.xml><?xml version="1.0" encoding="utf-8"?>
-<w:document xmlns:wpc="http://schemas.microsoft.com/office/word/2010/wordprocessingCanvas" xmlns:cx="http://schemas.microsoft.com/office/drawing/2014/chartex" xmlns:mc="http://schemas.openxmlformats.org/markup-compatibility/2006" xmlns:o="urn:schemas-microsoft-com:office:office" xmlns:r="http://schemas.openxmlformats.org/officeDocument/2006/relationships" xmlns:m="http://schemas.openxmlformats.org/officeDocument/2006/math" xmlns:v="urn:schemas-microsoft-com:vml" xmlns:wp14="http://schemas.microsoft.com/office/word/2010/wordprocessingDrawing" xmlns:wp="http://schemas.openxmlformats.org/drawingml/2006/wordprocessingDrawing" xmlns:w10="urn:schemas-microsoft-com:office:word" xmlns:w="http://schemas.openxmlformats.org/wordprocessingml/2006/main" xmlns:w14="http://schemas.microsoft.com/office/word/2010/wordml" xmlns:w15="http://schemas.microsoft.com/office/word/2012/wordml" xmlns:w16se="http://schemas.microsoft.com/office/word/2015/wordml/symex" xmlns:wpg="http://schemas.microsoft.com/office/word/2010/wordprocessingGroup" xmlns:wpi="http://schemas.microsoft.com/office/word/2010/wordprocessingInk" xmlns:wne="http://schemas.microsoft.com/office/word/2006/wordml" xmlns:wps="http://schemas.microsoft.com/office/word/2010/wordprocessingShape" mc:Ignorable="w14 w15 w16se wp14">
+<w:document xmlns:wpc="http://schemas.microsoft.com/office/word/2010/wordprocessingCanvas" xmlns:cx="http://schemas.microsoft.com/office/drawing/2014/chartex" xmlns:cx1="http://schemas.microsoft.com/office/drawing/2015/9/8/chartex" xmlns:cx2="http://schemas.microsoft.com/office/drawing/2015/10/21/chartex" xmlns:cx3="http://schemas.microsoft.com/office/drawing/2016/5/9/chartex" xmlns:cx4="http://schemas.microsoft.com/office/drawing/2016/5/10/chartex" xmlns:cx5="http://schemas.microsoft.com/office/drawing/2016/5/11/chartex" xmlns:cx6="http://schemas.microsoft.com/office/drawing/2016/5/12/chartex" xmlns:cx7="http://schemas.microsoft.com/office/drawing/2016/5/13/chartex" xmlns:cx8="http://schemas.microsoft.com/office/drawing/2016/5/14/chartex" xmlns:mc="http://schemas.openxmlformats.org/markup-compatibility/2006" xmlns:aink="http://schemas.microsoft.com/office/drawing/2016/ink" xmlns:am3d="http://schemas.microsoft.com/office/drawing/2017/model3d" xmlns:o="urn:schemas-microsoft-com:office:office" xmlns:r="http://schemas.openxmlformats.org/officeDocument/2006/relationships" xmlns:m="http://schemas.openxmlformats.org/officeDocument/2006/math" xmlns:v="urn:schemas-microsoft-com:vml" xmlns:wp14="http://schemas.microsoft.com/office/word/2010/wordprocessingDrawing" xmlns:wp="http://schemas.openxmlformats.org/drawingml/2006/wordprocessingDrawing" xmlns:w10="urn:schemas-microsoft-com:office:word" xmlns:w="http://schemas.openxmlformats.org/wordprocessingml/2006/main" xmlns:w14="http://schemas.microsoft.com/office/word/2010/wordml" xmlns:w15="http://schemas.microsoft.com/office/word/2012/wordml" xmlns:w16cid="http://schemas.microsoft.com/office/word/2016/wordml/cid" xmlns:w16se="http://schemas.microsoft.com/office/word/2015/wordml/symex" xmlns:wpg="http://schemas.microsoft.com/office/word/2010/wordprocessingGroup" xmlns:wpi="http://schemas.microsoft.com/office/word/2010/wordprocessingInk" xmlns:wne="http://schemas.microsoft.com/office/word/2006/wordml" xmlns:wps="http://schemas.microsoft.com/office/word/2010/wordprocessingShape" mc:Ignorable="w14 w15 w16se w16cid wp14">
   <w:body>
     <w:p>
       <w:pPr>
@@ -333,7 +333,26 @@
           <w:sz w:val="36"/>
           <w:szCs w:val="36"/>
         </w:rPr>
-        <w:t>PHÁT TRIỂN HỆ THỐNG TIẾP NHẬN PHẢN ÁNH CỦA SINH VIÊN TRƯỜNG Đ</w:t>
+        <w:t xml:space="preserve">PHÁT TRIỂN HỆ THỐNG TIẾP NHẬN PHẢN ÁNH CỦA </w:t>
+      </w:r>
+      <w:r>
+        <w:rPr>
+          <w:b/>
+          <w:color w:val="FF0000"/>
+          <w:sz w:val="36"/>
+          <w:szCs w:val="36"/>
+          <w:highlight w:val="yellow"/>
+        </w:rPr>
+        <w:t>SINH VIÊN</w:t>
+      </w:r>
+      <w:r>
+        <w:rPr>
+          <w:b/>
+          <w:color w:val="FF0000"/>
+          <w:sz w:val="36"/>
+          <w:szCs w:val="36"/>
+        </w:rPr>
+        <w:t xml:space="preserve"> TRƯỜNG Đ</w:t>
       </w:r>
       <w:r>
         <w:rPr>
@@ -799,27 +818,7 @@
           <w:szCs w:val="26"/>
           <w:shd w:val="clear" w:color="auto" w:fill="FFFFFF"/>
         </w:rPr>
-        <w:t xml:space="preserve">Để hoàn thành báo cáo thực tập này trước hết em xin gửi đến quý </w:t>
-      </w:r>
-      <w:proofErr w:type="gramStart"/>
-      <w:r>
-        <w:rPr>
-          <w:color w:val="000000"/>
-          <w:sz w:val="26"/>
-          <w:szCs w:val="26"/>
-          <w:shd w:val="clear" w:color="auto" w:fill="FFFFFF"/>
-        </w:rPr>
-        <w:t>thầy,cô</w:t>
-      </w:r>
-      <w:proofErr w:type="gramEnd"/>
-      <w:r>
-        <w:rPr>
-          <w:color w:val="000000"/>
-          <w:sz w:val="26"/>
-          <w:szCs w:val="26"/>
-          <w:shd w:val="clear" w:color="auto" w:fill="FFFFFF"/>
-        </w:rPr>
-        <w:t xml:space="preserve"> giáo trong khoa Thống Kê – Tin Học trường Đại học Kinh Tế Đà Nẵng lời cảm ơn chân thành.</w:t>
+        <w:t>Để hoàn thành báo cáo thực tập này trước hết em xin gửi đến quý thầy,cô giáo trong khoa Thống Kê – Tin Học trường Đại học Kinh Tế Đà Nẵng lời cảm ơn chân thành.</w:t>
       </w:r>
     </w:p>
     <w:p>
@@ -1094,27 +1093,7 @@
           <w:szCs w:val="26"/>
           <w:shd w:val="clear" w:color="auto" w:fill="FFFFFF"/>
         </w:rPr>
-        <w:t xml:space="preserve">“Chúng em xin cam đoan đề tài: </w:t>
-      </w:r>
-      <w:proofErr w:type="gramStart"/>
-      <w:r>
-        <w:rPr>
-          <w:color w:val="000000"/>
-          <w:sz w:val="26"/>
-          <w:szCs w:val="26"/>
-          <w:shd w:val="clear" w:color="auto" w:fill="FFFFFF"/>
-        </w:rPr>
-        <w:t>“ Phát</w:t>
-      </w:r>
-      <w:proofErr w:type="gramEnd"/>
-      <w:r>
-        <w:rPr>
-          <w:color w:val="000000"/>
-          <w:sz w:val="26"/>
-          <w:szCs w:val="26"/>
-          <w:shd w:val="clear" w:color="auto" w:fill="FFFFFF"/>
-        </w:rPr>
-        <w:t xml:space="preserve"> triển hệ thống tiếp nhận phản ảnh sinh viên của trường đại học kinh tế” là một công trình nghiên cứu độc lập của 2 thành viên là Nguyễn Quốc Thiện và Nguyễn Quang Thành dưới sự hướng dẫn của các anh chị Mentors của Công ty cổ phần BYS. Ngoài ra không có bất cứ sự sao chép của người khác. Đề tài, nội dung báo cáo thực tập là sản phẩm mà chúng em đã nỗ lực nghiên cứu trong quá trình học tập tại trường cũng như tham gia thực tập tại công ty. Sản phẩm và kết quả trình bày trong báo cáo là hoàn toàn trung thực, chúng em xin chịu hoàn toàn trách nhiệm, kỷ luật của bộ môn và nhà trường đề ra nếu như có vấn đề xảy ra.”</w:t>
+        <w:t>“Chúng em xin cam đoan đề tài: “ Phát triển hệ thống tiếp nhận phản ảnh sinh viên của trường đại học kinh tế” là một công trình nghiên cứu độc lập của 2 thành viên là Nguyễn Quốc Thiện và Nguyễn Quang Thành dưới sự hướng dẫn của các anh chị Mentors của Công ty cổ phần BYS. Ngoài ra không có bất cứ sự sao chép của người khác. Đề tài, nội dung báo cáo thực tập là sản phẩm mà chúng em đã nỗ lực nghiên cứu trong quá trình học tập tại trường cũng như tham gia thực tập tại công ty. Sản phẩm và kết quả trình bày trong báo cáo là hoàn toàn trung thực, chúng em xin chịu hoàn toàn trách nhiệm, kỷ luật của bộ môn và nhà trường đề ra nếu như có vấn đề xảy ra.”</w:t>
       </w:r>
     </w:p>
     <w:p>
@@ -5576,6 +5555,180 @@
     </w:p>
     <w:p>
       <w:pPr>
+        <w:pStyle w:val="Paragraph"/>
+        <w:rPr>
+          <w:color w:val="FF0000"/>
+        </w:rPr>
+      </w:pPr>
+      <w:r>
+        <w:rPr>
+          <w:color w:val="FF0000"/>
+        </w:rPr>
+        <w:t xml:space="preserve">Viết quá ngắn. Nội dung phần này ít nhất là 01 trang. </w:t>
+      </w:r>
+    </w:p>
+    <w:p>
+      <w:pPr>
+        <w:pStyle w:val="Paragraph"/>
+        <w:rPr>
+          <w:color w:val="FF0000"/>
+        </w:rPr>
+      </w:pPr>
+      <w:r>
+        <w:rPr>
+          <w:color w:val="FF0000"/>
+        </w:rPr>
+        <w:t>Cách tiếp cận viết: nêu vấn đề từ rộng tới hẹp để làm nổi bật ý nghĩa của đề tài.</w:t>
+      </w:r>
+    </w:p>
+    <w:p>
+      <w:pPr>
+        <w:pStyle w:val="Paragraph"/>
+        <w:rPr>
+          <w:color w:val="FF0000"/>
+        </w:rPr>
+      </w:pPr>
+      <w:r>
+        <w:rPr>
+          <w:color w:val="FF0000"/>
+        </w:rPr>
+        <w:t>Thực trạng:</w:t>
+      </w:r>
+    </w:p>
+    <w:p>
+      <w:pPr>
+        <w:pStyle w:val="Paragraph"/>
+        <w:numPr>
+          <w:ilvl w:val="0"/>
+          <w:numId w:val="23"/>
+        </w:numPr>
+        <w:rPr>
+          <w:color w:val="FF0000"/>
+        </w:rPr>
+      </w:pPr>
+      <w:r>
+        <w:rPr>
+          <w:color w:val="FF0000"/>
+        </w:rPr>
+        <w:t>SV (hoặc cá nhân có liên hệ làm việc với trường) có thể không hài lòng, hoặc thậm chí bức xúc</w:t>
+      </w:r>
+    </w:p>
+    <w:p>
+      <w:pPr>
+        <w:pStyle w:val="Paragraph"/>
+        <w:numPr>
+          <w:ilvl w:val="0"/>
+          <w:numId w:val="23"/>
+        </w:numPr>
+        <w:rPr>
+          <w:color w:val="FF0000"/>
+        </w:rPr>
+      </w:pPr>
+      <w:r>
+        <w:rPr>
+          <w:color w:val="FF0000"/>
+        </w:rPr>
+        <w:t xml:space="preserve">Nhà trường đã có kênh đường dây nóng hoặc hòm thư góp ý </w:t>
+      </w:r>
+      <w:r>
+        <w:rPr>
+          <w:color w:val="FF0000"/>
+        </w:rPr>
+        <w:sym w:font="Wingdings" w:char="F0E0"/>
+      </w:r>
+      <w:r>
+        <w:rPr>
+          <w:color w:val="FF0000"/>
+        </w:rPr>
+        <w:t xml:space="preserve"> thường SV chọn kênh trên mạng xã hội như DUE Confession,… để nêu </w:t>
+      </w:r>
+      <w:r>
+        <w:rPr>
+          <w:color w:val="FF0000"/>
+        </w:rPr>
+        <w:t xml:space="preserve">ra các bức xúc của mình </w:t>
+      </w:r>
+      <w:r>
+        <w:rPr>
+          <w:color w:val="FF0000"/>
+        </w:rPr>
+        <w:sym w:font="Wingdings" w:char="F0E0"/>
+      </w:r>
+      <w:r>
+        <w:rPr>
+          <w:color w:val="FF0000"/>
+        </w:rPr>
+        <w:t xml:space="preserve"> gây ra:</w:t>
+      </w:r>
+    </w:p>
+    <w:p>
+      <w:pPr>
+        <w:pStyle w:val="Paragraph"/>
+        <w:numPr>
+          <w:ilvl w:val="1"/>
+          <w:numId w:val="23"/>
+        </w:numPr>
+        <w:rPr>
+          <w:color w:val="FF0000"/>
+        </w:rPr>
+      </w:pPr>
+      <w:r>
+        <w:rPr>
+          <w:color w:val="FF0000"/>
+        </w:rPr>
+        <w:t>nhà trường có thể không nắm bắt được thông tin (các kênh này không phải là kênh làm việc chính thống)</w:t>
+      </w:r>
+    </w:p>
+    <w:p>
+      <w:pPr>
+        <w:pStyle w:val="Paragraph"/>
+        <w:numPr>
+          <w:ilvl w:val="1"/>
+          <w:numId w:val="23"/>
+        </w:numPr>
+        <w:rPr>
+          <w:color w:val="FF0000"/>
+        </w:rPr>
+      </w:pPr>
+      <w:r>
+        <w:rPr>
+          <w:color w:val="FF0000"/>
+        </w:rPr>
+        <w:t>ảnh hưởng không tốt về mặt truyền thông</w:t>
+      </w:r>
+    </w:p>
+    <w:p>
+      <w:pPr>
+        <w:pStyle w:val="Paragraph"/>
+        <w:numPr>
+          <w:ilvl w:val="0"/>
+          <w:numId w:val="24"/>
+        </w:numPr>
+        <w:rPr>
+          <w:color w:val="FF0000"/>
+        </w:rPr>
+      </w:pPr>
+      <w:r>
+        <w:rPr>
+          <w:color w:val="FF0000"/>
+        </w:rPr>
+        <w:t xml:space="preserve">Cần có một kênh phản ánh: tiện lợi, dễ dàng để ở bất kì đâu SV cũng có thể phản ánh được những nội dung bức xúc </w:t>
+      </w:r>
+      <w:r>
+        <w:rPr>
+          <w:color w:val="FF0000"/>
+        </w:rPr>
+        <w:sym w:font="Wingdings" w:char="F0E0"/>
+      </w:r>
+      <w:r>
+        <w:rPr>
+          <w:color w:val="FF0000"/>
+        </w:rPr>
+        <w:t xml:space="preserve"> xây dựng hệ thống ….</w:t>
+      </w:r>
+    </w:p>
+    <w:p>
+      <w:pPr>
         <w:overflowPunct/>
         <w:autoSpaceDE/>
         <w:autoSpaceDN/>
@@ -5635,50 +5788,181 @@
         <w:pStyle w:val="Paragraph"/>
         <w:ind w:left="219"/>
         <w:rPr>
+          <w:strike/>
           <w:color w:val="262626"/>
           <w:sz w:val="26"/>
           <w:szCs w:val="26"/>
-        </w:rPr>
-      </w:pPr>
-      <w:r>
-        <w:rPr>
+          <w:highlight w:val="yellow"/>
+        </w:rPr>
+      </w:pPr>
+      <w:r>
+        <w:rPr>
+          <w:strike/>
           <w:color w:val="262626"/>
           <w:sz w:val="26"/>
           <w:szCs w:val="26"/>
+          <w:highlight w:val="yellow"/>
         </w:rPr>
         <w:t>Đề tài tập trung vào việc xây dựng hệ thống</w:t>
       </w:r>
       <w:r>
         <w:rPr>
+          <w:strike/>
           <w:color w:val="262626"/>
           <w:sz w:val="26"/>
           <w:szCs w:val="26"/>
+          <w:highlight w:val="yellow"/>
         </w:rPr>
         <w:t xml:space="preserve"> phản ảnh những ý kiến của sinh viên cho nhà trường và các đơn vị cụ thể trong nhà trường một cách hiệu quả và tinh gọn nhất. Hệ thống sẽ là một nhánh của website chính của trường ĐH Kinh tế- ĐH Đà Nẵng</w:t>
       </w:r>
       <w:r>
         <w:rPr>
+          <w:strike/>
           <w:color w:val="262626"/>
           <w:sz w:val="26"/>
           <w:szCs w:val="26"/>
+          <w:highlight w:val="yellow"/>
         </w:rPr>
         <w:t xml:space="preserve">. Sau khi đăng nhập sinh viên có thể chọn nơi sẽ tiếp nhận ý kiến, viết ý kiến và có thể dễ dàng gửi những ý kiến, thắc mắc của mình đến với đơn vị cụ thể trong trường. Sau khi gửi ý kiến, hệ thống sẽ chuyển dữ liệu đến </w:t>
       </w:r>
       <w:r>
         <w:rPr>
+          <w:strike/>
           <w:color w:val="262626"/>
           <w:sz w:val="26"/>
           <w:szCs w:val="26"/>
+          <w:highlight w:val="yellow"/>
         </w:rPr>
         <w:t>tất cả nhân viên của các đơn vị, việc của nhân viên là xử lý những ý kiến, thắc mắc mà sinh viên đã gửi sau đó gửi phản hồi lại cho sinh viên đó một cách nhanh nhất. Sau khi phản hồi sinh viên có thể xem được nội dung mà hướng giải quyết các vấn đề mà nhân viên của trường đã gửi. Ngoài ra hệ thống còn có Admin, người này sẽ phụ trách những việc như “quản lý người dùng” tạo mới, cập nh</w:t>
       </w:r>
       <w:r>
         <w:rPr>
+          <w:strike/>
           <w:color w:val="262626"/>
           <w:sz w:val="26"/>
           <w:szCs w:val="26"/>
+          <w:highlight w:val="yellow"/>
         </w:rPr>
         <w:t>ật và vô hiệu hóa các tài khoản, “quản lý cấu hình” để có thể tạo mới các đơn vị cụ thể như “Khoa”.</w:t>
+      </w:r>
+    </w:p>
+    <w:p>
+      <w:pPr>
+        <w:pStyle w:val="Paragraph"/>
+        <w:numPr>
+          <w:ilvl w:val="0"/>
+          <w:numId w:val="23"/>
+        </w:numPr>
+        <w:rPr>
+          <w:color w:val="FF0000"/>
+          <w:sz w:val="26"/>
+          <w:szCs w:val="26"/>
+        </w:rPr>
+      </w:pPr>
+      <w:r>
+        <w:rPr>
+          <w:color w:val="FF0000"/>
+          <w:sz w:val="26"/>
+          <w:szCs w:val="26"/>
+        </w:rPr>
+        <w:t xml:space="preserve">Nghiên cứu </w:t>
+      </w:r>
+      <w:r>
+        <w:rPr>
+          <w:color w:val="FF0000"/>
+          <w:sz w:val="26"/>
+          <w:szCs w:val="26"/>
+        </w:rPr>
+        <w:t>lập trình frontend với ..</w:t>
+      </w:r>
+    </w:p>
+    <w:p>
+      <w:pPr>
+        <w:pStyle w:val="Paragraph"/>
+        <w:numPr>
+          <w:ilvl w:val="0"/>
+          <w:numId w:val="23"/>
+        </w:numPr>
+        <w:rPr>
+          <w:color w:val="FF0000"/>
+          <w:sz w:val="26"/>
+          <w:szCs w:val="26"/>
+        </w:rPr>
+      </w:pPr>
+      <w:r>
+        <w:rPr>
+          <w:color w:val="FF0000"/>
+          <w:sz w:val="26"/>
+          <w:szCs w:val="26"/>
+        </w:rPr>
+        <w:t>Nghiên cứu lập trình backend với …</w:t>
+      </w:r>
+    </w:p>
+    <w:p>
+      <w:pPr>
+        <w:pStyle w:val="Paragraph"/>
+        <w:numPr>
+          <w:ilvl w:val="0"/>
+          <w:numId w:val="23"/>
+        </w:numPr>
+        <w:rPr>
+          <w:color w:val="FF0000"/>
+          <w:sz w:val="26"/>
+          <w:szCs w:val="26"/>
+        </w:rPr>
+      </w:pPr>
+      <w:r>
+        <w:rPr>
+          <w:color w:val="FF0000"/>
+          <w:sz w:val="26"/>
+          <w:szCs w:val="26"/>
+        </w:rPr>
+        <w:lastRenderedPageBreak/>
+        <w:t>Nghiên cứu thực trạng và xây dựng quy trình tiếp nhận phản ánh</w:t>
+      </w:r>
+    </w:p>
+    <w:p>
+      <w:pPr>
+        <w:pStyle w:val="Paragraph"/>
+        <w:numPr>
+          <w:ilvl w:val="0"/>
+          <w:numId w:val="23"/>
+        </w:numPr>
+        <w:rPr>
+          <w:color w:val="FF0000"/>
+          <w:sz w:val="26"/>
+          <w:szCs w:val="26"/>
+        </w:rPr>
+      </w:pPr>
+      <w:r>
+        <w:rPr>
+          <w:color w:val="FF0000"/>
+          <w:sz w:val="26"/>
+          <w:szCs w:val="26"/>
+        </w:rPr>
+        <w:t>Phân tích và thiết kế hệ thống tiếp nhận phản ảnh theo phương pháp hướng đối tượng</w:t>
+      </w:r>
+    </w:p>
+    <w:p>
+      <w:pPr>
+        <w:pStyle w:val="Paragraph"/>
+        <w:numPr>
+          <w:ilvl w:val="0"/>
+          <w:numId w:val="23"/>
+        </w:numPr>
+        <w:rPr>
+          <w:color w:val="FF0000"/>
+          <w:sz w:val="26"/>
+          <w:szCs w:val="26"/>
+        </w:rPr>
+      </w:pPr>
+      <w:r>
+        <w:rPr>
+          <w:color w:val="FF0000"/>
+          <w:sz w:val="26"/>
+          <w:szCs w:val="26"/>
+        </w:rPr>
+        <w:t>Sử dụng công nghệ X, Y để phát triển hệ thống….</w:t>
       </w:r>
     </w:p>
     <w:p>
@@ -5701,16 +5985,21 @@
     <w:p>
       <w:pPr>
         <w:pStyle w:val="ListParagraph"/>
-        <w:numPr>
-          <w:ilvl w:val="0"/>
-          <w:numId w:val="5"/>
-        </w:numPr>
         <w:spacing w:line="360" w:lineRule="auto"/>
         <w:rPr>
-          <w:sz w:val="26"/>
-          <w:szCs w:val="26"/>
-        </w:rPr>
-      </w:pPr>
+          <w:color w:val="FF0000"/>
+          <w:sz w:val="26"/>
+          <w:szCs w:val="26"/>
+        </w:rPr>
+      </w:pPr>
+      <w:r>
+        <w:rPr>
+          <w:color w:val="FF0000"/>
+          <w:sz w:val="26"/>
+          <w:szCs w:val="26"/>
+        </w:rPr>
+        <w:t>Nêu trình tự các bước đã thực hiện với đề tài (sắp xếp lại các nội dung ở phần trên theo trình tự của nhóm)</w:t>
+      </w:r>
     </w:p>
     <w:p>
       <w:pPr>
@@ -5852,7 +6141,22 @@
         </w:r>
       </w:fldSimple>
       <w:r>
-        <w:t>. BYS</w:t>
+        <w:rPr>
+          <w:highlight w:val="yellow"/>
+        </w:rPr>
+        <w:t xml:space="preserve">. </w:t>
+      </w:r>
+      <w:r>
+        <w:rPr>
+          <w:highlight w:val="yellow"/>
+        </w:rPr>
+        <w:t>Logo công ty</w:t>
+      </w:r>
+      <w:r>
+        <w:t xml:space="preserve"> </w:t>
+      </w:r>
+      <w:r>
+        <w:t>BYS</w:t>
       </w:r>
       <w:bookmarkEnd w:id="16"/>
       <w:bookmarkEnd w:id="17"/>
@@ -5949,25 +6253,7 @@
           <w:sz w:val="26"/>
           <w:szCs w:val="26"/>
         </w:rPr>
-        <w:t xml:space="preserve">Với khẩu hiệu “Build Your Solution - Build Your </w:t>
-      </w:r>
-      <w:proofErr w:type="gramStart"/>
-      <w:r>
-        <w:rPr>
-          <w:color w:val="262626"/>
-          <w:sz w:val="26"/>
-          <w:szCs w:val="26"/>
-        </w:rPr>
-        <w:t>Success ”</w:t>
-      </w:r>
-      <w:proofErr w:type="gramEnd"/>
-      <w:r>
-        <w:rPr>
-          <w:color w:val="262626"/>
-          <w:sz w:val="26"/>
-          <w:szCs w:val="26"/>
-        </w:rPr>
-        <w:t>, BYS với đội ngũ Chuyên gia và Cán bộ nhân viên không ngừng nỗ lực, sáng tạo và nâng cao chất lượng giải pháp. Chúng tôi cam kết sẽ đồng hành cùng phát triển với doanh nghiệp theo phương châm: “Thành công của khách hàng làm nên thành công của chúng tôi”</w:t>
+        <w:t>Với khẩu hiệu “Build Your Solution - Build Your Success ”, BYS với đội ngũ Chuyên gia và Cán bộ nhân viên không ngừng nỗ lực, sáng tạo và nâng cao chất lượng giải pháp. Chúng tôi cam kết sẽ đồng hành cùng phát triển với doanh nghiệp theo phương châm: “Thành công của khách hàng làm nên thành công của chúng tôi”</w:t>
       </w:r>
       <w:r>
         <w:rPr>
@@ -6072,6 +6358,144 @@
         <w:t>CƠ SỞ LÝ THUYẾT</w:t>
       </w:r>
       <w:bookmarkEnd w:id="19"/>
+    </w:p>
+    <w:p>
+      <w:pPr>
+        <w:pStyle w:val="Paragraph"/>
+        <w:ind w:firstLine="0"/>
+        <w:rPr>
+          <w:color w:val="FF0000"/>
+        </w:rPr>
+      </w:pPr>
+      <w:r>
+        <w:rPr>
+          <w:color w:val="FF0000"/>
+        </w:rPr>
+        <w:t>3.1 Tổng quan về website</w:t>
+      </w:r>
+    </w:p>
+    <w:p>
+      <w:pPr>
+        <w:pStyle w:val="Paragraph"/>
+        <w:ind w:firstLine="0"/>
+        <w:rPr>
+          <w:color w:val="FF0000"/>
+        </w:rPr>
+      </w:pPr>
+      <w:r>
+        <w:rPr>
+          <w:color w:val="FF0000"/>
+        </w:rPr>
+        <w:t>3.1.1 Khái niệm website</w:t>
+      </w:r>
+    </w:p>
+    <w:p>
+      <w:pPr>
+        <w:pStyle w:val="Paragraph"/>
+        <w:ind w:firstLine="0"/>
+        <w:rPr>
+          <w:color w:val="FF0000"/>
+        </w:rPr>
+      </w:pPr>
+      <w:r>
+        <w:rPr>
+          <w:color w:val="FF0000"/>
+        </w:rPr>
+        <w:t>3.1.2 Các thành phần và cách thức hoạt động của website</w:t>
+      </w:r>
+    </w:p>
+    <w:p>
+      <w:pPr>
+        <w:pStyle w:val="Paragraph"/>
+        <w:ind w:firstLine="0"/>
+        <w:rPr>
+          <w:color w:val="FF0000"/>
+        </w:rPr>
+      </w:pPr>
+      <w:r>
+        <w:rPr>
+          <w:color w:val="FF0000"/>
+        </w:rPr>
+        <w:t>…..</w:t>
+      </w:r>
+    </w:p>
+    <w:p>
+      <w:pPr>
+        <w:pStyle w:val="Paragraph"/>
+        <w:ind w:firstLine="0"/>
+        <w:rPr>
+          <w:color w:val="FF0000"/>
+        </w:rPr>
+      </w:pPr>
+      <w:r>
+        <w:rPr>
+          <w:color w:val="FF0000"/>
+        </w:rPr>
+        <w:t>3.2 Giới thiệu về HTML, CSS, Javascript (phần này của Thành)</w:t>
+      </w:r>
+    </w:p>
+    <w:p>
+      <w:pPr>
+        <w:pStyle w:val="Paragraph"/>
+        <w:ind w:firstLine="0"/>
+        <w:rPr>
+          <w:color w:val="FF0000"/>
+        </w:rPr>
+      </w:pPr>
+      <w:r>
+        <w:rPr>
+          <w:color w:val="FF0000"/>
+        </w:rPr>
+        <w:t>Giới thiệu mục đích chính của 3 thứ trên, rồi đi vào chi tiết từng thứ</w:t>
+      </w:r>
+    </w:p>
+    <w:p>
+      <w:pPr>
+        <w:pStyle w:val="Paragraph"/>
+        <w:ind w:firstLine="0"/>
+        <w:rPr>
+          <w:color w:val="FF0000"/>
+        </w:rPr>
+      </w:pPr>
+      <w:r>
+        <w:rPr>
+          <w:color w:val="FF0000"/>
+        </w:rPr>
+        <w:t xml:space="preserve">3.3 </w:t>
+      </w:r>
+      <w:r>
+        <w:rPr>
+          <w:color w:val="FF0000"/>
+        </w:rPr>
+        <w:t>Giới thiệu về ASP.NET</w:t>
+      </w:r>
+      <w:r>
+        <w:rPr>
+          <w:color w:val="FF0000"/>
+        </w:rPr>
+        <w:t xml:space="preserve"> (phần này của Thiện)</w:t>
+      </w:r>
+    </w:p>
+    <w:p>
+      <w:pPr>
+        <w:pStyle w:val="Paragraph"/>
+        <w:ind w:firstLine="0"/>
+        <w:rPr>
+          <w:color w:val="FF0000"/>
+        </w:rPr>
+      </w:pPr>
+      <w:r>
+        <w:rPr>
+          <w:color w:val="FF0000"/>
+        </w:rPr>
+        <w:t>…..</w:t>
+      </w:r>
+    </w:p>
+    <w:p>
+      <w:pPr>
+        <w:pStyle w:val="Paragraph"/>
+        <w:ind w:firstLine="0"/>
+      </w:pPr>
     </w:p>
     <w:p>
       <w:pPr>
@@ -6189,25 +6613,7 @@
           <w:sz w:val="26"/>
           <w:szCs w:val="26"/>
         </w:rPr>
-        <w:t xml:space="preserve">Sau khi bạn mở trình duyệt, nhập địa chỉ một trang web (ví dụ https://nth.vn) và bấm Enter, sau khoảng vài giây nội dung website sẽ được hiện ra trên trình duyệt với nhiều đoạn văn bản, có thể gồm cả hình ảnh, âm thanh hay </w:t>
-      </w:r>
-      <w:proofErr w:type="gramStart"/>
-      <w:r>
-        <w:rPr>
-          <w:color w:val="262626"/>
-          <w:sz w:val="26"/>
-          <w:szCs w:val="26"/>
-        </w:rPr>
-        <w:t>video,…</w:t>
-      </w:r>
-      <w:proofErr w:type="gramEnd"/>
-      <w:r>
-        <w:rPr>
-          <w:color w:val="262626"/>
-          <w:sz w:val="26"/>
-          <w:szCs w:val="26"/>
-        </w:rPr>
-        <w:t xml:space="preserve"> Quá trình đã xảy ra từ khi bạn Enter có thể được mô tả tóm tắt như sau:</w:t>
+        <w:t>Sau khi bạn mở trình duyệt, nhập địa chỉ một trang web (ví dụ https://nth.vn) và bấm Enter, sau khoảng vài giây nội dung website sẽ được hiện ra trên trình duyệt với nhiều đoạn văn bản, có thể gồm cả hình ảnh, âm thanh hay video,… Quá trình đã xảy ra từ khi bạn Enter có thể được mô tả tóm tắt như sau:</w:t>
       </w:r>
     </w:p>
     <w:p>
@@ -6303,25 +6709,16 @@
           <w:sz w:val="26"/>
           <w:szCs w:val="26"/>
         </w:rPr>
-        <w:t xml:space="preserve">Khi nhận được các yêu cầu từ máy khách, máy chủ web sẽ tiến hành kiểm tra và nếu có thể đáp ứng các yêu cầu đó thì nó sẽ gửi lại cho máy khách các tập tin được yêu cầu. Thông thường máy chủ sẽ trả về tập tin HTML để hiển thị trên trình duyệt, có liên kết đến những tập tin hình ảnh, âm </w:t>
-      </w:r>
-      <w:proofErr w:type="gramStart"/>
+        <w:t xml:space="preserve">Khi nhận được các yêu cầu từ máy khách, máy chủ web sẽ tiến hành kiểm tra và nếu có thể đáp ứng các yêu cầu đó thì nó sẽ gửi lại cho máy khách các tập tin được yêu cầu. Thông thường máy chủ sẽ trả về tập tin HTML để hiển thị trên trình duyệt, có liên kết đến những tập tin hình ảnh, âm thanh,… khác. </w:t>
+      </w:r>
       <w:r>
         <w:rPr>
           <w:color w:val="262626"/>
           <w:sz w:val="26"/>
           <w:szCs w:val="26"/>
         </w:rPr>
-        <w:t>thanh,…</w:t>
-      </w:r>
-      <w:proofErr w:type="gramEnd"/>
-      <w:r>
-        <w:rPr>
-          <w:color w:val="262626"/>
-          <w:sz w:val="26"/>
-          <w:szCs w:val="26"/>
-        </w:rPr>
-        <w:t xml:space="preserve"> khác. Các tập tin này có thể được chia thành nhiều gói tin (packets) nhỏ và gửi về cho trình duyệt của người dùng đang ở máy khách.</w:t>
+        <w:lastRenderedPageBreak/>
+        <w:t>Các tập tin này có thể được chia thành nhiều gói tin (packets) nhỏ và gửi về cho trình duyệt của người dùng đang ở máy khách.</w:t>
       </w:r>
     </w:p>
     <w:p>
@@ -6368,7 +6765,6 @@
       </w:pPr>
       <w:bookmarkStart w:id="22" w:name="_Toc101019996"/>
       <w:r>
-        <w:lastRenderedPageBreak/>
         <w:t>3.</w:t>
       </w:r>
       <w:r>
@@ -6857,6 +7253,7 @@
           <w:sz w:val="26"/>
           <w:szCs w:val="26"/>
         </w:rPr>
+        <w:lastRenderedPageBreak/>
         <w:t xml:space="preserve">cho trang web. </w:t>
       </w:r>
     </w:p>
@@ -7027,7 +7424,6 @@
           <w:sz w:val="26"/>
           <w:szCs w:val="26"/>
         </w:rPr>
-        <w:lastRenderedPageBreak/>
         <w:t xml:space="preserve">Đặc biệt, có thể sử dụng External Style CSS để tạo phong cách cho nhiều </w:t>
       </w:r>
     </w:p>
@@ -7749,6 +8145,7 @@
           <w:sz w:val="26"/>
           <w:szCs w:val="26"/>
         </w:rPr>
+        <w:lastRenderedPageBreak/>
         <w:t xml:space="preserve">mềm phát triển theo mẫu MVC tạo nhiều thuận lợi cho việc bảo trì vì các nguyên </w:t>
       </w:r>
     </w:p>
@@ -7858,17 +8255,40 @@
         <w:pStyle w:val="Paragraph"/>
         <w:ind w:firstLine="0"/>
         <w:rPr>
-          <w:b/>
-        </w:rPr>
-      </w:pPr>
-      <w:r>
-        <w:rPr>
           <w:color w:val="000000"/>
           <w:sz w:val="26"/>
           <w:szCs w:val="26"/>
         </w:rPr>
-        <w:lastRenderedPageBreak/>
+      </w:pPr>
+      <w:r>
+        <w:rPr>
+          <w:color w:val="000000"/>
+          <w:sz w:val="26"/>
+          <w:szCs w:val="26"/>
+        </w:rPr>
         <w:t>liên quan đến mô hình.</w:t>
+      </w:r>
+    </w:p>
+    <w:p>
+      <w:pPr>
+        <w:overflowPunct/>
+        <w:autoSpaceDE/>
+        <w:autoSpaceDN/>
+        <w:adjustRightInd/>
+        <w:textAlignment w:val="auto"/>
+        <w:rPr>
+          <w:color w:val="000000"/>
+          <w:sz w:val="26"/>
+          <w:szCs w:val="26"/>
+        </w:rPr>
+      </w:pPr>
+      <w:r>
+        <w:rPr>
+          <w:color w:val="000000"/>
+          <w:sz w:val="26"/>
+          <w:szCs w:val="26"/>
+        </w:rPr>
+        <w:br w:type="page"/>
       </w:r>
     </w:p>
     <w:p>
@@ -7885,9 +8305,24 @@
           <w:bCs/>
           <w:color w:val="FF0000"/>
         </w:rPr>
+        <w:lastRenderedPageBreak/>
         <w:t>CHƯƠNG 4. GIỚI THIỆU VỀ CÔNG CỤ PHÁT TRIỂN HỆ THỐNG</w:t>
       </w:r>
       <w:bookmarkEnd w:id="34"/>
+    </w:p>
+    <w:p>
+      <w:pPr>
+        <w:pStyle w:val="Paragraph"/>
+        <w:rPr>
+          <w:color w:val="FF0000"/>
+        </w:rPr>
+      </w:pPr>
+      <w:r>
+        <w:rPr>
+          <w:color w:val="FF0000"/>
+        </w:rPr>
+        <w:t>Viết dài hơn nữa.</w:t>
+      </w:r>
     </w:p>
     <w:p>
       <w:pPr>
@@ -8071,25 +8506,7 @@
           <w:sz w:val="26"/>
           <w:szCs w:val="26"/>
         </w:rPr>
-        <w:t>biên tập mã và gỡ lỗi để hỗ trợ (mức độ khác nhau) hầu như mọi ngôn ngữ lập trình. Các ngôn ngữ tích hợp gồm có C, C++ và C++/</w:t>
-      </w:r>
-      <w:proofErr w:type="gramStart"/>
-      <w:r>
-        <w:rPr>
-          <w:color w:val="262626"/>
-          <w:sz w:val="26"/>
-          <w:szCs w:val="26"/>
-        </w:rPr>
-        <w:t>CLI ,</w:t>
-      </w:r>
-      <w:proofErr w:type="gramEnd"/>
-      <w:r>
-        <w:rPr>
-          <w:color w:val="262626"/>
-          <w:sz w:val="26"/>
-          <w:szCs w:val="26"/>
-        </w:rPr>
-        <w:t xml:space="preserve"> VB.NET, C# và F#. Hỗ trợ cho các ngôn ngữ khác như J++/J#, Python và Ruby thông qua dịch vụ cài đặt riêng rẽ. Nó cũng hỗ trợ XML/XSLT, HTML /XHTML, JavaScript và CSS</w:t>
+        <w:t>biên tập mã và gỡ lỗi để hỗ trợ (mức độ khác nhau) hầu như mọi ngôn ngữ lập trình. Các ngôn ngữ tích hợp gồm có C, C++ và C++/CLI , VB.NET, C# và F#. Hỗ trợ cho các ngôn ngữ khác như J++/J#, Python và Ruby thông qua dịch vụ cài đặt riêng rẽ. Nó cũng hỗ trợ XML/XSLT, HTML /XHTML, JavaScript và CSS</w:t>
       </w:r>
       <w:r>
         <w:rPr>
@@ -8940,9 +9357,35 @@
           <w:b/>
           <w:color w:val="000000" w:themeColor="text1"/>
         </w:rPr>
-        <w:t>5.1. Tổng quan về hệ thống:</w:t>
+        <w:t>5.1. Tổng quan về hệ thống</w:t>
       </w:r>
       <w:bookmarkEnd w:id="46"/>
+    </w:p>
+    <w:p>
+      <w:pPr>
+        <w:pStyle w:val="Paragraph"/>
+        <w:ind w:firstLine="0"/>
+        <w:outlineLvl w:val="1"/>
+        <w:rPr>
+          <w:color w:val="FF0000"/>
+        </w:rPr>
+      </w:pPr>
+      <w:r>
+        <w:rPr>
+          <w:color w:val="FF0000"/>
+        </w:rPr>
+        <w:t>- Trình bày một cách tổng quát mục tiêu, ý nghĩa, cách thức hoạt động của hệ thống</w:t>
+      </w:r>
+    </w:p>
+    <w:p>
+      <w:pPr>
+        <w:pStyle w:val="Paragraph"/>
+        <w:ind w:firstLine="0"/>
+        <w:outlineLvl w:val="1"/>
+        <w:rPr>
+          <w:color w:val="000000" w:themeColor="text1"/>
+        </w:rPr>
+      </w:pPr>
     </w:p>
     <w:p>
       <w:pPr>
@@ -8950,49 +9393,43 @@
         <w:ind w:firstLine="720"/>
         <w:rPr>
           <w:color w:val="000000" w:themeColor="text1"/>
+          <w:highlight w:val="yellow"/>
         </w:rPr>
       </w:pPr>
       <w:r>
         <w:rPr>
           <w:color w:val="000000" w:themeColor="text1"/>
+          <w:highlight w:val="yellow"/>
         </w:rPr>
         <w:t>Hệ thống “Tiếp nhận phản ánh của sinh viên trường Đại học Kinh Tế- Đại Họ</w:t>
       </w:r>
       <w:r>
         <w:rPr>
           <w:color w:val="000000" w:themeColor="text1"/>
-        </w:rPr>
-        <w:t>c Đà Nẵng” được thiết kế để người dùng tiếp cận hệ thống</w:t>
-      </w:r>
-      <w:r>
+          <w:highlight w:val="yellow"/>
+        </w:rPr>
+        <w:t>c Đà Nẵng” được thiết kế để người dùng tiếp cận hệ thống có thể dễ dàng và nhanh chóng nhất.</w:t>
+      </w:r>
+    </w:p>
+    <w:p>
+      <w:pPr>
+        <w:pStyle w:val="Paragraph"/>
         <w:rPr>
           <w:color w:val="000000" w:themeColor="text1"/>
-        </w:rPr>
-        <w:t xml:space="preserve"> </w:t>
-      </w:r>
+          <w:highlight w:val="yellow"/>
+        </w:rPr>
+      </w:pPr>
       <w:r>
         <w:rPr>
           <w:color w:val="000000" w:themeColor="text1"/>
-        </w:rPr>
-        <w:t>có thể dễ dàng và nhanh chóng nhất.</w:t>
-      </w:r>
-    </w:p>
-    <w:p>
-      <w:pPr>
-        <w:pStyle w:val="Paragraph"/>
+          <w:highlight w:val="yellow"/>
+        </w:rPr>
+        <w:t>Hệ thống được thiết kế với:</w:t>
+      </w:r>
+      <w:r>
         <w:rPr>
           <w:color w:val="000000" w:themeColor="text1"/>
-        </w:rPr>
-      </w:pPr>
-      <w:r>
-        <w:rPr>
-          <w:color w:val="000000" w:themeColor="text1"/>
-        </w:rPr>
-        <w:t>Hệ thống được thiết kế với:</w:t>
-      </w:r>
-      <w:r>
-        <w:rPr>
-          <w:color w:val="000000" w:themeColor="text1"/>
+          <w:highlight w:val="yellow"/>
         </w:rPr>
         <w:t xml:space="preserve"> </w:t>
       </w:r>
@@ -9006,11 +9443,13 @@
         </w:numPr>
         <w:rPr>
           <w:color w:val="000000" w:themeColor="text1"/>
+          <w:highlight w:val="yellow"/>
         </w:rPr>
       </w:pPr>
       <w:r>
         <w:rPr>
           <w:color w:val="000000" w:themeColor="text1"/>
+          <w:highlight w:val="yellow"/>
         </w:rPr>
         <w:t>Giao diện thân thiện, hài hoà, đơn giãn giúp người dùng có thể dễ dàng sử dụng.</w:t>
       </w:r>
@@ -9024,11 +9463,13 @@
         </w:numPr>
         <w:rPr>
           <w:color w:val="000000" w:themeColor="text1"/>
+          <w:highlight w:val="yellow"/>
         </w:rPr>
       </w:pPr>
       <w:r>
         <w:rPr>
           <w:color w:val="000000" w:themeColor="text1"/>
+          <w:highlight w:val="yellow"/>
         </w:rPr>
         <w:t>Trang chủ sẽ hiện thị tổng quan các bài đăng của các sinh viên đã được phòng ban tiếp nhận phản ánh duyệt và có thể dễ dàng tìm kiếm các bài viết thông qua từ khoá ở tiêu đề và nội dung bài đăng.</w:t>
       </w:r>
@@ -9042,11 +9483,13 @@
         </w:numPr>
         <w:rPr>
           <w:color w:val="000000" w:themeColor="text1"/>
+          <w:highlight w:val="yellow"/>
         </w:rPr>
       </w:pPr>
       <w:r>
         <w:rPr>
           <w:color w:val="000000" w:themeColor="text1"/>
+          <w:highlight w:val="yellow"/>
         </w:rPr>
         <w:t>Người đăng bài có thể yên tâm về danh tính vì phòng ban tiếp nhận phản ánh không thể biết được tên của người đăng bài.</w:t>
       </w:r>
@@ -9060,11 +9503,13 @@
         </w:numPr>
         <w:rPr>
           <w:color w:val="000000" w:themeColor="text1"/>
+          <w:highlight w:val="yellow"/>
         </w:rPr>
       </w:pPr>
       <w:r>
         <w:rPr>
           <w:color w:val="000000" w:themeColor="text1"/>
+          <w:highlight w:val="yellow"/>
         </w:rPr>
         <w:t>Tài khoản của sinh viên được tạo tự động bằng cách nhập tự động từ hệ thống tài khoản DUE có sẵn.</w:t>
       </w:r>
@@ -9075,11 +9520,13 @@
         <w:ind w:firstLine="360"/>
         <w:rPr>
           <w:color w:val="000000" w:themeColor="text1"/>
+          <w:highlight w:val="yellow"/>
         </w:rPr>
       </w:pPr>
       <w:r>
         <w:rPr>
           <w:color w:val="000000" w:themeColor="text1"/>
+          <w:highlight w:val="yellow"/>
         </w:rPr>
         <w:t>Hệ thống được thiết kê với 6 actor: Ban giám hiệu, admin, phòng ban tiếp nhận phản ánh, sinh viên, phụ huynh của sinh viên, khách. Chức năng và vai trò chính của từng actor trong hệ thống sẽ là:</w:t>
       </w:r>
@@ -9093,29 +9540,34 @@
         </w:numPr>
         <w:rPr>
           <w:color w:val="000000" w:themeColor="text1"/>
+          <w:highlight w:val="yellow"/>
         </w:rPr>
       </w:pPr>
       <w:r>
         <w:rPr>
           <w:color w:val="000000" w:themeColor="text1"/>
+          <w:highlight w:val="yellow"/>
         </w:rPr>
         <w:t>Ban giám hiệu:</w:t>
       </w:r>
       <w:r>
         <w:rPr>
           <w:color w:val="000000" w:themeColor="text1"/>
+          <w:highlight w:val="yellow"/>
         </w:rPr>
         <w:t xml:space="preserve"> C</w:t>
       </w:r>
       <w:r>
         <w:rPr>
           <w:color w:val="000000" w:themeColor="text1"/>
+          <w:highlight w:val="yellow"/>
         </w:rPr>
         <w:t xml:space="preserve">ó vai trò xem thông kê tổng quát và báo cáo tình trạng số liệu của hệ thông theo các khoảng thời gian khác nhau cũng như có thể gửi mail cảnh báo cáo các phòng ban tiếp nhận phản ánh nếu thấy </w:t>
       </w:r>
       <w:r>
         <w:rPr>
           <w:color w:val="000000" w:themeColor="text1"/>
+          <w:highlight w:val="yellow"/>
         </w:rPr>
         <w:t>vấn đề.</w:t>
       </w:r>
@@ -9129,11 +9581,13 @@
         </w:numPr>
         <w:rPr>
           <w:color w:val="000000" w:themeColor="text1"/>
+          <w:highlight w:val="yellow"/>
         </w:rPr>
       </w:pPr>
       <w:r>
         <w:rPr>
           <w:color w:val="000000" w:themeColor="text1"/>
+          <w:highlight w:val="yellow"/>
         </w:rPr>
         <w:t>Admin: Có vai trò quản lý tài khoản người dùng và quản lý tài khoản phòng ban tiếp nhận phản ánh như tạo mới, cấp mới mật khẩu vô hiệu hoá hoặc khoá tài khoản đó.</w:t>
       </w:r>
@@ -9147,11 +9601,13 @@
         </w:numPr>
         <w:rPr>
           <w:color w:val="000000" w:themeColor="text1"/>
+          <w:highlight w:val="yellow"/>
         </w:rPr>
       </w:pPr>
       <w:r>
         <w:rPr>
           <w:color w:val="000000" w:themeColor="text1"/>
+          <w:highlight w:val="yellow"/>
         </w:rPr>
         <w:t>Phòng ban tiếp nhận phản ánh: Có vai trò tiếp nhận những bài đăng mà sinh viên hoặc phụ huynh của sinh viên gửi đến. Sau khi phản hồi bài đăng sau đó sẽ quyết định duyệt bài đăng đó hoặc đánh spam để gửi mail thống báo có người đăng bài về tình trạng của bài đăng.</w:t>
       </w:r>
@@ -9165,29 +9621,34 @@
         </w:numPr>
         <w:rPr>
           <w:color w:val="000000" w:themeColor="text1"/>
+          <w:highlight w:val="yellow"/>
         </w:rPr>
       </w:pPr>
       <w:r>
         <w:rPr>
           <w:color w:val="000000" w:themeColor="text1"/>
+          <w:highlight w:val="yellow"/>
         </w:rPr>
         <w:t>Sinh viên: Có thể gửi những phản ánh những ý kiến, tâm tư của mình cho nhà trường để nhận những giải đáp về những thắc mắc đó. Hoặc có thể gửi những xem</w:t>
       </w:r>
       <w:r>
         <w:rPr>
           <w:color w:val="000000" w:themeColor="text1"/>
+          <w:highlight w:val="yellow"/>
         </w:rPr>
         <w:t xml:space="preserve"> những bài đăng đã được duyệt</w:t>
       </w:r>
       <w:r>
         <w:rPr>
           <w:color w:val="000000" w:themeColor="text1"/>
+          <w:highlight w:val="yellow"/>
         </w:rPr>
         <w:t xml:space="preserve"> do những sinh</w:t>
       </w:r>
       <w:r>
         <w:rPr>
           <w:color w:val="000000" w:themeColor="text1"/>
+          <w:highlight w:val="yellow"/>
         </w:rPr>
         <w:t xml:space="preserve"> viên đã gửi trước đây.</w:t>
       </w:r>
@@ -9201,11 +9662,13 @@
         </w:numPr>
         <w:rPr>
           <w:color w:val="000000" w:themeColor="text1"/>
+          <w:highlight w:val="yellow"/>
         </w:rPr>
       </w:pPr>
       <w:r>
         <w:rPr>
           <w:color w:val="000000" w:themeColor="text1"/>
+          <w:highlight w:val="yellow"/>
         </w:rPr>
         <w:t>Phụ huynh:</w:t>
       </w:r>
@@ -9219,11 +9682,13 @@
         </w:numPr>
         <w:rPr>
           <w:color w:val="000000" w:themeColor="text1"/>
+          <w:highlight w:val="yellow"/>
         </w:rPr>
       </w:pPr>
       <w:r>
         <w:rPr>
           <w:color w:val="000000" w:themeColor="text1"/>
+          <w:highlight w:val="yellow"/>
         </w:rPr>
         <w:t>Khách: Có thể xem chi tiết các bài đăng đã được duyệt.</w:t>
       </w:r>
@@ -9244,9 +9709,43 @@
           <w:b/>
           <w:color w:val="000000" w:themeColor="text1"/>
         </w:rPr>
-        <w:t>5.2 Phân tích hệ thống:</w:t>
+        <w:t>5.2 Phân tích hệ thống</w:t>
       </w:r>
       <w:bookmarkEnd w:id="47"/>
+    </w:p>
+    <w:p>
+      <w:pPr>
+        <w:pStyle w:val="Paragraph"/>
+        <w:ind w:firstLine="0"/>
+        <w:outlineLvl w:val="1"/>
+        <w:rPr>
+          <w:b/>
+          <w:color w:val="FF0000"/>
+        </w:rPr>
+      </w:pPr>
+      <w:r>
+        <w:rPr>
+          <w:b/>
+          <w:color w:val="FF0000"/>
+        </w:rPr>
+        <w:t>5.2.1 Sơ đồ nghiệp vụ</w:t>
+      </w:r>
+    </w:p>
+    <w:p>
+      <w:pPr>
+        <w:pStyle w:val="Paragraph"/>
+        <w:ind w:firstLine="0"/>
+        <w:outlineLvl w:val="1"/>
+        <w:rPr>
+          <w:color w:val="FF0000"/>
+        </w:rPr>
+      </w:pPr>
+      <w:r>
+        <w:rPr>
+          <w:color w:val="FF0000"/>
+        </w:rPr>
+        <w:t>Đưa workflow vào đây</w:t>
+      </w:r>
     </w:p>
     <w:p>
       <w:pPr>
@@ -9267,6 +9766,55 @@
         <w:t>5.2.1. Sơ đồ Use case tổng quát:</w:t>
       </w:r>
       <w:bookmarkEnd w:id="48"/>
+    </w:p>
+    <w:p>
+      <w:pPr>
+        <w:pStyle w:val="Paragraph"/>
+        <w:ind w:firstLine="0"/>
+        <w:outlineLvl w:val="2"/>
+        <w:rPr>
+          <w:color w:val="FF0000"/>
+        </w:rPr>
+      </w:pPr>
+      <w:r>
+        <w:rPr>
+          <w:color w:val="FF0000"/>
+        </w:rPr>
+        <w:lastRenderedPageBreak/>
+        <w:t>Trước khi đưa ra hình ảnh, cần có 1 đoạn văn dẫn dắt cho hình ảnh đó.</w:t>
+      </w:r>
+    </w:p>
+    <w:p>
+      <w:pPr>
+        <w:pStyle w:val="Paragraph"/>
+        <w:ind w:firstLine="0"/>
+        <w:outlineLvl w:val="2"/>
+        <w:rPr>
+          <w:color w:val="FF0000"/>
+        </w:rPr>
+      </w:pPr>
+      <w:r>
+        <w:rPr>
+          <w:color w:val="FF0000"/>
+        </w:rPr>
+        <w:t>Các UC cần được đánh số để dễ quản lý</w:t>
+      </w:r>
+    </w:p>
+    <w:p>
+      <w:pPr>
+        <w:pStyle w:val="Paragraph"/>
+        <w:ind w:firstLine="0"/>
+        <w:outlineLvl w:val="2"/>
+        <w:rPr>
+          <w:color w:val="000000" w:themeColor="text1"/>
+        </w:rPr>
+      </w:pPr>
+      <w:r>
+        <w:rPr>
+          <w:color w:val="000000" w:themeColor="text1"/>
+        </w:rPr>
+        <w:t>Ca</w:t>
+      </w:r>
     </w:p>
     <w:p>
       <w:pPr>
@@ -9279,7 +9827,6 @@
         <w:rPr>
           <w:noProof/>
         </w:rPr>
-        <w:lastRenderedPageBreak/>
         <w:drawing>
           <wp:inline distT="0" distB="0" distL="0" distR="0" wp14:anchorId="53A854E2" wp14:editId="2C706DD9">
             <wp:extent cx="5760720" cy="4409440"/>
@@ -9363,10 +9910,21 @@
         <w:pStyle w:val="Paragraph"/>
         <w:ind w:firstLine="0"/>
         <w:rPr>
-          <w:b/>
-          <w:color w:val="000000" w:themeColor="text1"/>
-        </w:rPr>
-      </w:pPr>
+          <w:color w:val="FF0000"/>
+        </w:rPr>
+      </w:pPr>
+      <w:r>
+        <w:rPr>
+          <w:color w:val="FF0000"/>
+        </w:rPr>
+        <w:t xml:space="preserve">Sau khi </w:t>
+      </w:r>
+      <w:r>
+        <w:rPr>
+          <w:color w:val="FF0000"/>
+        </w:rPr>
+        <w:t>đưa ra UC tổng quát thì có 1 bảng liệt kê danh sách các UC.</w:t>
+      </w:r>
     </w:p>
     <w:p>
       <w:pPr>
@@ -9375,18 +9933,52 @@
         <w:outlineLvl w:val="2"/>
         <w:rPr>
           <w:b/>
+          <w:color w:val="FF0000"/>
+        </w:rPr>
+      </w:pPr>
+      <w:bookmarkStart w:id="51" w:name="_Toc101020013"/>
+      <w:r>
+        <w:rPr>
+          <w:b/>
           <w:color w:val="000000" w:themeColor="text1"/>
         </w:rPr>
-      </w:pPr>
-      <w:bookmarkStart w:id="51" w:name="_Toc101020013"/>
+        <w:t>5.2.2. Mô tả các use case:</w:t>
+      </w:r>
+      <w:bookmarkEnd w:id="51"/>
       <w:r>
         <w:rPr>
           <w:b/>
           <w:color w:val="000000" w:themeColor="text1"/>
         </w:rPr>
-        <w:t>5.2.2. Mô tả các use case:</w:t>
-      </w:r>
-      <w:bookmarkEnd w:id="51"/>
+        <w:t xml:space="preserve"> </w:t>
+      </w:r>
+      <w:r>
+        <w:rPr>
+          <w:b/>
+          <w:color w:val="FF0000"/>
+        </w:rPr>
+        <w:t>bỏ tất cả dấu 2 chấm ở đề mục</w:t>
+      </w:r>
+    </w:p>
+    <w:p>
+      <w:pPr>
+        <w:pStyle w:val="Paragraph"/>
+        <w:ind w:firstLine="0"/>
+        <w:outlineLvl w:val="2"/>
+        <w:rPr>
+          <w:b/>
+          <w:color w:val="FF0000"/>
+        </w:rPr>
+      </w:pPr>
+      <w:r>
+        <w:rPr>
+          <w:b/>
+          <w:color w:val="FF0000"/>
+        </w:rPr>
+        <w:t>Mô tả chi tiết từng UC chứ không phải đi theo actor</w:t>
+      </w:r>
+      <w:bookmarkStart w:id="52" w:name="_GoBack"/>
+      <w:bookmarkEnd w:id="52"/>
     </w:p>
     <w:p>
       <w:pPr>
@@ -9421,6 +10013,7 @@
           <w:noProof/>
           <w:color w:val="000000" w:themeColor="text1"/>
         </w:rPr>
+        <w:lastRenderedPageBreak/>
         <w:drawing>
           <wp:inline distT="0" distB="0" distL="0" distR="0" wp14:anchorId="0540A5AC" wp14:editId="484134DB">
             <wp:extent cx="3280662" cy="3194957"/>
@@ -9480,7 +10073,6 @@
         <w:rPr>
           <w:color w:val="000000" w:themeColor="text1"/>
         </w:rPr>
-        <w:lastRenderedPageBreak/>
         <w:t>Thống kê- xem chi tiết bài đăng: Ban giám hiệu có thể xem chi tiết nội dung của các bài đăng của sinh viên cũng như nội dung phản hồi từ nhân viên.</w:t>
       </w:r>
     </w:p>
@@ -9651,6 +10243,7 @@
         <w:rPr>
           <w:color w:val="000000" w:themeColor="text1"/>
         </w:rPr>
+        <w:lastRenderedPageBreak/>
         <w:t>Quản lý người dùng-</w:t>
       </w:r>
       <w:r>
@@ -9821,7 +10414,6 @@
         <w:rPr>
           <w:color w:val="000000" w:themeColor="text1"/>
         </w:rPr>
-        <w:lastRenderedPageBreak/>
         <w:t>Quản lý phòng ban- Xoá phòng ban: Admin có thể xoá các phòng ban đã có trong hệ thống.</w:t>
       </w:r>
     </w:p>
@@ -10011,6 +10603,7 @@
           <w:b/>
           <w:color w:val="000000" w:themeColor="text1"/>
         </w:rPr>
+        <w:lastRenderedPageBreak/>
         <w:t>5.2.2.4</w:t>
       </w:r>
       <w:r>
@@ -10110,7 +10703,6 @@
         <w:rPr>
           <w:color w:val="000000" w:themeColor="text1"/>
         </w:rPr>
-        <w:lastRenderedPageBreak/>
         <w:t xml:space="preserve">Quản lý </w:t>
       </w:r>
       <w:r>
@@ -10344,6 +10936,7 @@
           <w:noProof/>
           <w:color w:val="000000" w:themeColor="text1"/>
         </w:rPr>
+        <w:lastRenderedPageBreak/>
         <w:drawing>
           <wp:inline distT="0" distB="0" distL="0" distR="0" wp14:anchorId="23523C0F" wp14:editId="618294A1">
             <wp:extent cx="2956057" cy="2389414"/>
@@ -10386,8 +10979,6 @@
           </wp:inline>
         </w:drawing>
       </w:r>
-      <w:bookmarkStart w:id="52" w:name="_GoBack"/>
-      <w:bookmarkEnd w:id="52"/>
     </w:p>
     <w:p>
       <w:pPr>
@@ -10483,7 +11074,6 @@
           <w:b/>
           <w:color w:val="000000" w:themeColor="text1"/>
         </w:rPr>
-        <w:lastRenderedPageBreak/>
         <w:t>5.2.3. Yêu cầu phi chức năng:</w:t>
       </w:r>
       <w:bookmarkEnd w:id="53"/>
@@ -10650,6 +11240,7 @@
           <w:sz w:val="26"/>
           <w:szCs w:val="26"/>
         </w:rPr>
+        <w:lastRenderedPageBreak/>
         <w:drawing>
           <wp:inline distT="0" distB="0" distL="0" distR="0" wp14:anchorId="4A535E79" wp14:editId="7B5C3400">
             <wp:extent cx="5760720" cy="3415030"/>
@@ -11724,6 +12315,7 @@
               <w:ind w:firstLine="0"/>
             </w:pPr>
             <w:r>
+              <w:lastRenderedPageBreak/>
               <w:t>4</w:t>
             </w:r>
           </w:p>
@@ -12589,7 +13181,6 @@
               <w:rPr>
                 <w:b/>
               </w:rPr>
-              <w:lastRenderedPageBreak/>
               <w:t>STT</w:t>
             </w:r>
           </w:p>
@@ -14081,7 +14672,6 @@
               <w:ind w:firstLine="0"/>
             </w:pPr>
             <w:r>
-              <w:lastRenderedPageBreak/>
               <w:t>2</w:t>
             </w:r>
           </w:p>
@@ -14586,6 +15176,7 @@
               <w:ind w:firstLine="0"/>
             </w:pPr>
             <w:r>
+              <w:lastRenderedPageBreak/>
               <w:t>7</w:t>
             </w:r>
           </w:p>
@@ -15505,7 +16096,7 @@
 </file>
 
 <file path=word/endnotes.xml><?xml version="1.0" encoding="utf-8"?>
-<w:endnotes xmlns:wpc="http://schemas.microsoft.com/office/word/2010/wordprocessingCanvas" xmlns:cx="http://schemas.microsoft.com/office/drawing/2014/chartex" xmlns:mc="http://schemas.openxmlformats.org/markup-compatibility/2006" xmlns:o="urn:schemas-microsoft-com:office:office" xmlns:r="http://schemas.openxmlformats.org/officeDocument/2006/relationships" xmlns:m="http://schemas.openxmlformats.org/officeDocument/2006/math" xmlns:v="urn:schemas-microsoft-com:vml" xmlns:wp14="http://schemas.microsoft.com/office/word/2010/wordprocessingDrawing" xmlns:wp="http://schemas.openxmlformats.org/drawingml/2006/wordprocessingDrawing" xmlns:w10="urn:schemas-microsoft-com:office:word" xmlns:w="http://schemas.openxmlformats.org/wordprocessingml/2006/main" xmlns:w14="http://schemas.microsoft.com/office/word/2010/wordml" xmlns:w15="http://schemas.microsoft.com/office/word/2012/wordml" xmlns:w16se="http://schemas.microsoft.com/office/word/2015/wordml/symex" xmlns:wpg="http://schemas.microsoft.com/office/word/2010/wordprocessingGroup" xmlns:wpi="http://schemas.microsoft.com/office/word/2010/wordprocessingInk" xmlns:wne="http://schemas.microsoft.com/office/word/2006/wordml" xmlns:wps="http://schemas.microsoft.com/office/word/2010/wordprocessingShape" mc:Ignorable="w14 w15 w16se wp14">
+<w:endnotes xmlns:wpc="http://schemas.microsoft.com/office/word/2010/wordprocessingCanvas" xmlns:cx="http://schemas.microsoft.com/office/drawing/2014/chartex" xmlns:cx1="http://schemas.microsoft.com/office/drawing/2015/9/8/chartex" xmlns:cx2="http://schemas.microsoft.com/office/drawing/2015/10/21/chartex" xmlns:cx3="http://schemas.microsoft.com/office/drawing/2016/5/9/chartex" xmlns:cx4="http://schemas.microsoft.com/office/drawing/2016/5/10/chartex" xmlns:cx5="http://schemas.microsoft.com/office/drawing/2016/5/11/chartex" xmlns:cx6="http://schemas.microsoft.com/office/drawing/2016/5/12/chartex" xmlns:cx7="http://schemas.microsoft.com/office/drawing/2016/5/13/chartex" xmlns:cx8="http://schemas.microsoft.com/office/drawing/2016/5/14/chartex" xmlns:mc="http://schemas.openxmlformats.org/markup-compatibility/2006" xmlns:aink="http://schemas.microsoft.com/office/drawing/2016/ink" xmlns:am3d="http://schemas.microsoft.com/office/drawing/2017/model3d" xmlns:o="urn:schemas-microsoft-com:office:office" xmlns:r="http://schemas.openxmlformats.org/officeDocument/2006/relationships" xmlns:m="http://schemas.openxmlformats.org/officeDocument/2006/math" xmlns:v="urn:schemas-microsoft-com:vml" xmlns:wp14="http://schemas.microsoft.com/office/word/2010/wordprocessingDrawing" xmlns:wp="http://schemas.openxmlformats.org/drawingml/2006/wordprocessingDrawing" xmlns:w10="urn:schemas-microsoft-com:office:word" xmlns:w="http://schemas.openxmlformats.org/wordprocessingml/2006/main" xmlns:w14="http://schemas.microsoft.com/office/word/2010/wordml" xmlns:w15="http://schemas.microsoft.com/office/word/2012/wordml" xmlns:w16cid="http://schemas.microsoft.com/office/word/2016/wordml/cid" xmlns:w16se="http://schemas.microsoft.com/office/word/2015/wordml/symex" xmlns:wpg="http://schemas.microsoft.com/office/word/2010/wordprocessingGroup" xmlns:wpi="http://schemas.microsoft.com/office/word/2010/wordprocessingInk" xmlns:wne="http://schemas.microsoft.com/office/word/2006/wordml" xmlns:wps="http://schemas.microsoft.com/office/word/2010/wordprocessingShape" mc:Ignorable="w14 w15 w16se w16cid wp14">
   <w:endnote w:type="separator" w:id="-1">
     <w:p>
       <w:r>
@@ -15528,7 +16119,7 @@
 </file>
 
 <file path=word/footer1.xml><?xml version="1.0" encoding="utf-8"?>
-<w:ftr xmlns:wpc="http://schemas.microsoft.com/office/word/2010/wordprocessingCanvas" xmlns:cx="http://schemas.microsoft.com/office/drawing/2014/chartex" xmlns:mc="http://schemas.openxmlformats.org/markup-compatibility/2006" xmlns:o="urn:schemas-microsoft-com:office:office" xmlns:r="http://schemas.openxmlformats.org/officeDocument/2006/relationships" xmlns:m="http://schemas.openxmlformats.org/officeDocument/2006/math" xmlns:v="urn:schemas-microsoft-com:vml" xmlns:wp14="http://schemas.microsoft.com/office/word/2010/wordprocessingDrawing" xmlns:wp="http://schemas.openxmlformats.org/drawingml/2006/wordprocessingDrawing" xmlns:w10="urn:schemas-microsoft-com:office:word" xmlns:w="http://schemas.openxmlformats.org/wordprocessingml/2006/main" xmlns:w14="http://schemas.microsoft.com/office/word/2010/wordml" xmlns:w15="http://schemas.microsoft.com/office/word/2012/wordml" xmlns:w16se="http://schemas.microsoft.com/office/word/2015/wordml/symex" xmlns:wpg="http://schemas.microsoft.com/office/word/2010/wordprocessingGroup" xmlns:wpi="http://schemas.microsoft.com/office/word/2010/wordprocessingInk" xmlns:wne="http://schemas.microsoft.com/office/word/2006/wordml" xmlns:wps="http://schemas.microsoft.com/office/word/2010/wordprocessingShape" mc:Ignorable="w14 w15 w16se wp14">
+<w:ftr xmlns:wpc="http://schemas.microsoft.com/office/word/2010/wordprocessingCanvas" xmlns:cx="http://schemas.microsoft.com/office/drawing/2014/chartex" xmlns:cx1="http://schemas.microsoft.com/office/drawing/2015/9/8/chartex" xmlns:cx2="http://schemas.microsoft.com/office/drawing/2015/10/21/chartex" xmlns:cx3="http://schemas.microsoft.com/office/drawing/2016/5/9/chartex" xmlns:cx4="http://schemas.microsoft.com/office/drawing/2016/5/10/chartex" xmlns:cx5="http://schemas.microsoft.com/office/drawing/2016/5/11/chartex" xmlns:cx6="http://schemas.microsoft.com/office/drawing/2016/5/12/chartex" xmlns:cx7="http://schemas.microsoft.com/office/drawing/2016/5/13/chartex" xmlns:cx8="http://schemas.microsoft.com/office/drawing/2016/5/14/chartex" xmlns:mc="http://schemas.openxmlformats.org/markup-compatibility/2006" xmlns:aink="http://schemas.microsoft.com/office/drawing/2016/ink" xmlns:am3d="http://schemas.microsoft.com/office/drawing/2017/model3d" xmlns:o="urn:schemas-microsoft-com:office:office" xmlns:r="http://schemas.openxmlformats.org/officeDocument/2006/relationships" xmlns:m="http://schemas.openxmlformats.org/officeDocument/2006/math" xmlns:v="urn:schemas-microsoft-com:vml" xmlns:wp14="http://schemas.microsoft.com/office/word/2010/wordprocessingDrawing" xmlns:wp="http://schemas.openxmlformats.org/drawingml/2006/wordprocessingDrawing" xmlns:w10="urn:schemas-microsoft-com:office:word" xmlns:w="http://schemas.openxmlformats.org/wordprocessingml/2006/main" xmlns:w14="http://schemas.microsoft.com/office/word/2010/wordml" xmlns:w15="http://schemas.microsoft.com/office/word/2012/wordml" xmlns:w16cid="http://schemas.microsoft.com/office/word/2016/wordml/cid" xmlns:w16se="http://schemas.microsoft.com/office/word/2015/wordml/symex" xmlns:wpg="http://schemas.microsoft.com/office/word/2010/wordprocessingGroup" xmlns:wpi="http://schemas.microsoft.com/office/word/2010/wordprocessingInk" xmlns:wne="http://schemas.microsoft.com/office/word/2006/wordml" xmlns:wps="http://schemas.microsoft.com/office/word/2010/wordprocessingShape" mc:Ignorable="w14 w15 w16se w16cid wp14">
   <w:p>
     <w:pPr>
       <w:pStyle w:val="Footer"/>
@@ -15543,7 +16134,7 @@
 </file>
 
 <file path=word/footer2.xml><?xml version="1.0" encoding="utf-8"?>
-<w:ftr xmlns:wpc="http://schemas.microsoft.com/office/word/2010/wordprocessingCanvas" xmlns:cx="http://schemas.microsoft.com/office/drawing/2014/chartex" xmlns:mc="http://schemas.openxmlformats.org/markup-compatibility/2006" xmlns:o="urn:schemas-microsoft-com:office:office" xmlns:r="http://schemas.openxmlformats.org/officeDocument/2006/relationships" xmlns:m="http://schemas.openxmlformats.org/officeDocument/2006/math" xmlns:v="urn:schemas-microsoft-com:vml" xmlns:wp14="http://schemas.microsoft.com/office/word/2010/wordprocessingDrawing" xmlns:wp="http://schemas.openxmlformats.org/drawingml/2006/wordprocessingDrawing" xmlns:w10="urn:schemas-microsoft-com:office:word" xmlns:w="http://schemas.openxmlformats.org/wordprocessingml/2006/main" xmlns:w14="http://schemas.microsoft.com/office/word/2010/wordml" xmlns:w15="http://schemas.microsoft.com/office/word/2012/wordml" xmlns:w16se="http://schemas.microsoft.com/office/word/2015/wordml/symex" xmlns:wpg="http://schemas.microsoft.com/office/word/2010/wordprocessingGroup" xmlns:wpi="http://schemas.microsoft.com/office/word/2010/wordprocessingInk" xmlns:wne="http://schemas.microsoft.com/office/word/2006/wordml" xmlns:wps="http://schemas.microsoft.com/office/word/2010/wordprocessingShape" mc:Ignorable="w14 w15 w16se wp14">
+<w:ftr xmlns:wpc="http://schemas.microsoft.com/office/word/2010/wordprocessingCanvas" xmlns:cx="http://schemas.microsoft.com/office/drawing/2014/chartex" xmlns:cx1="http://schemas.microsoft.com/office/drawing/2015/9/8/chartex" xmlns:cx2="http://schemas.microsoft.com/office/drawing/2015/10/21/chartex" xmlns:cx3="http://schemas.microsoft.com/office/drawing/2016/5/9/chartex" xmlns:cx4="http://schemas.microsoft.com/office/drawing/2016/5/10/chartex" xmlns:cx5="http://schemas.microsoft.com/office/drawing/2016/5/11/chartex" xmlns:cx6="http://schemas.microsoft.com/office/drawing/2016/5/12/chartex" xmlns:cx7="http://schemas.microsoft.com/office/drawing/2016/5/13/chartex" xmlns:cx8="http://schemas.microsoft.com/office/drawing/2016/5/14/chartex" xmlns:mc="http://schemas.openxmlformats.org/markup-compatibility/2006" xmlns:aink="http://schemas.microsoft.com/office/drawing/2016/ink" xmlns:am3d="http://schemas.microsoft.com/office/drawing/2017/model3d" xmlns:o="urn:schemas-microsoft-com:office:office" xmlns:r="http://schemas.openxmlformats.org/officeDocument/2006/relationships" xmlns:m="http://schemas.openxmlformats.org/officeDocument/2006/math" xmlns:v="urn:schemas-microsoft-com:vml" xmlns:wp14="http://schemas.microsoft.com/office/word/2010/wordprocessingDrawing" xmlns:wp="http://schemas.openxmlformats.org/drawingml/2006/wordprocessingDrawing" xmlns:w10="urn:schemas-microsoft-com:office:word" xmlns:w="http://schemas.openxmlformats.org/wordprocessingml/2006/main" xmlns:w14="http://schemas.microsoft.com/office/word/2010/wordml" xmlns:w15="http://schemas.microsoft.com/office/word/2012/wordml" xmlns:w16cid="http://schemas.microsoft.com/office/word/2016/wordml/cid" xmlns:w16se="http://schemas.microsoft.com/office/word/2015/wordml/symex" xmlns:wpg="http://schemas.microsoft.com/office/word/2010/wordprocessingGroup" xmlns:wpi="http://schemas.microsoft.com/office/word/2010/wordprocessingInk" xmlns:wne="http://schemas.microsoft.com/office/word/2006/wordml" xmlns:wps="http://schemas.microsoft.com/office/word/2010/wordprocessingShape" mc:Ignorable="w14 w15 w16se w16cid wp14">
   <w:p>
     <w:pPr>
       <w:pStyle w:val="Footer"/>
@@ -15588,7 +16179,7 @@
 </file>
 
 <file path=word/footer3.xml><?xml version="1.0" encoding="utf-8"?>
-<w:ftr xmlns:wpc="http://schemas.microsoft.com/office/word/2010/wordprocessingCanvas" xmlns:cx="http://schemas.microsoft.com/office/drawing/2014/chartex" xmlns:mc="http://schemas.openxmlformats.org/markup-compatibility/2006" xmlns:o="urn:schemas-microsoft-com:office:office" xmlns:r="http://schemas.openxmlformats.org/officeDocument/2006/relationships" xmlns:m="http://schemas.openxmlformats.org/officeDocument/2006/math" xmlns:v="urn:schemas-microsoft-com:vml" xmlns:wp14="http://schemas.microsoft.com/office/word/2010/wordprocessingDrawing" xmlns:wp="http://schemas.openxmlformats.org/drawingml/2006/wordprocessingDrawing" xmlns:w10="urn:schemas-microsoft-com:office:word" xmlns:w="http://schemas.openxmlformats.org/wordprocessingml/2006/main" xmlns:w14="http://schemas.microsoft.com/office/word/2010/wordml" xmlns:w15="http://schemas.microsoft.com/office/word/2012/wordml" xmlns:w16se="http://schemas.microsoft.com/office/word/2015/wordml/symex" xmlns:wpg="http://schemas.microsoft.com/office/word/2010/wordprocessingGroup" xmlns:wpi="http://schemas.microsoft.com/office/word/2010/wordprocessingInk" xmlns:wne="http://schemas.microsoft.com/office/word/2006/wordml" xmlns:wps="http://schemas.microsoft.com/office/word/2010/wordprocessingShape" mc:Ignorable="w14 w15 w16se wp14">
+<w:ftr xmlns:wpc="http://schemas.microsoft.com/office/word/2010/wordprocessingCanvas" xmlns:cx="http://schemas.microsoft.com/office/drawing/2014/chartex" xmlns:cx1="http://schemas.microsoft.com/office/drawing/2015/9/8/chartex" xmlns:cx2="http://schemas.microsoft.com/office/drawing/2015/10/21/chartex" xmlns:cx3="http://schemas.microsoft.com/office/drawing/2016/5/9/chartex" xmlns:cx4="http://schemas.microsoft.com/office/drawing/2016/5/10/chartex" xmlns:cx5="http://schemas.microsoft.com/office/drawing/2016/5/11/chartex" xmlns:cx6="http://schemas.microsoft.com/office/drawing/2016/5/12/chartex" xmlns:cx7="http://schemas.microsoft.com/office/drawing/2016/5/13/chartex" xmlns:cx8="http://schemas.microsoft.com/office/drawing/2016/5/14/chartex" xmlns:mc="http://schemas.openxmlformats.org/markup-compatibility/2006" xmlns:aink="http://schemas.microsoft.com/office/drawing/2016/ink" xmlns:am3d="http://schemas.microsoft.com/office/drawing/2017/model3d" xmlns:o="urn:schemas-microsoft-com:office:office" xmlns:r="http://schemas.openxmlformats.org/officeDocument/2006/relationships" xmlns:m="http://schemas.openxmlformats.org/officeDocument/2006/math" xmlns:v="urn:schemas-microsoft-com:vml" xmlns:wp14="http://schemas.microsoft.com/office/word/2010/wordprocessingDrawing" xmlns:wp="http://schemas.openxmlformats.org/drawingml/2006/wordprocessingDrawing" xmlns:w10="urn:schemas-microsoft-com:office:word" xmlns:w="http://schemas.openxmlformats.org/wordprocessingml/2006/main" xmlns:w14="http://schemas.microsoft.com/office/word/2010/wordml" xmlns:w15="http://schemas.microsoft.com/office/word/2012/wordml" xmlns:w16cid="http://schemas.microsoft.com/office/word/2016/wordml/cid" xmlns:w16se="http://schemas.microsoft.com/office/word/2015/wordml/symex" xmlns:wpg="http://schemas.microsoft.com/office/word/2010/wordprocessingGroup" xmlns:wpi="http://schemas.microsoft.com/office/word/2010/wordprocessingInk" xmlns:wne="http://schemas.microsoft.com/office/word/2006/wordml" xmlns:wps="http://schemas.microsoft.com/office/word/2010/wordprocessingShape" mc:Ignorable="w14 w15 w16se w16cid wp14">
   <w:sdt>
     <w:sdtPr>
       <w:id w:val="-1624762578"/>
@@ -15641,7 +16232,7 @@
 </file>
 
 <file path=word/footnotes.xml><?xml version="1.0" encoding="utf-8"?>
-<w:footnotes xmlns:wpc="http://schemas.microsoft.com/office/word/2010/wordprocessingCanvas" xmlns:cx="http://schemas.microsoft.com/office/drawing/2014/chartex" xmlns:mc="http://schemas.openxmlformats.org/markup-compatibility/2006" xmlns:o="urn:schemas-microsoft-com:office:office" xmlns:r="http://schemas.openxmlformats.org/officeDocument/2006/relationships" xmlns:m="http://schemas.openxmlformats.org/officeDocument/2006/math" xmlns:v="urn:schemas-microsoft-com:vml" xmlns:wp14="http://schemas.microsoft.com/office/word/2010/wordprocessingDrawing" xmlns:wp="http://schemas.openxmlformats.org/drawingml/2006/wordprocessingDrawing" xmlns:w10="urn:schemas-microsoft-com:office:word" xmlns:w="http://schemas.openxmlformats.org/wordprocessingml/2006/main" xmlns:w14="http://schemas.microsoft.com/office/word/2010/wordml" xmlns:w15="http://schemas.microsoft.com/office/word/2012/wordml" xmlns:w16se="http://schemas.microsoft.com/office/word/2015/wordml/symex" xmlns:wpg="http://schemas.microsoft.com/office/word/2010/wordprocessingGroup" xmlns:wpi="http://schemas.microsoft.com/office/word/2010/wordprocessingInk" xmlns:wne="http://schemas.microsoft.com/office/word/2006/wordml" xmlns:wps="http://schemas.microsoft.com/office/word/2010/wordprocessingShape" mc:Ignorable="w14 w15 w16se wp14">
+<w:footnotes xmlns:wpc="http://schemas.microsoft.com/office/word/2010/wordprocessingCanvas" xmlns:cx="http://schemas.microsoft.com/office/drawing/2014/chartex" xmlns:cx1="http://schemas.microsoft.com/office/drawing/2015/9/8/chartex" xmlns:cx2="http://schemas.microsoft.com/office/drawing/2015/10/21/chartex" xmlns:cx3="http://schemas.microsoft.com/office/drawing/2016/5/9/chartex" xmlns:cx4="http://schemas.microsoft.com/office/drawing/2016/5/10/chartex" xmlns:cx5="http://schemas.microsoft.com/office/drawing/2016/5/11/chartex" xmlns:cx6="http://schemas.microsoft.com/office/drawing/2016/5/12/chartex" xmlns:cx7="http://schemas.microsoft.com/office/drawing/2016/5/13/chartex" xmlns:cx8="http://schemas.microsoft.com/office/drawing/2016/5/14/chartex" xmlns:mc="http://schemas.openxmlformats.org/markup-compatibility/2006" xmlns:aink="http://schemas.microsoft.com/office/drawing/2016/ink" xmlns:am3d="http://schemas.microsoft.com/office/drawing/2017/model3d" xmlns:o="urn:schemas-microsoft-com:office:office" xmlns:r="http://schemas.openxmlformats.org/officeDocument/2006/relationships" xmlns:m="http://schemas.openxmlformats.org/officeDocument/2006/math" xmlns:v="urn:schemas-microsoft-com:vml" xmlns:wp14="http://schemas.microsoft.com/office/word/2010/wordprocessingDrawing" xmlns:wp="http://schemas.openxmlformats.org/drawingml/2006/wordprocessingDrawing" xmlns:w10="urn:schemas-microsoft-com:office:word" xmlns:w="http://schemas.openxmlformats.org/wordprocessingml/2006/main" xmlns:w14="http://schemas.microsoft.com/office/word/2010/wordml" xmlns:w15="http://schemas.microsoft.com/office/word/2012/wordml" xmlns:w16cid="http://schemas.microsoft.com/office/word/2016/wordml/cid" xmlns:w16se="http://schemas.microsoft.com/office/word/2015/wordml/symex" xmlns:wpg="http://schemas.microsoft.com/office/word/2010/wordprocessingGroup" xmlns:wpi="http://schemas.microsoft.com/office/word/2010/wordprocessingInk" xmlns:wne="http://schemas.microsoft.com/office/word/2006/wordml" xmlns:wps="http://schemas.microsoft.com/office/word/2010/wordprocessingShape" mc:Ignorable="w14 w15 w16se w16cid wp14">
   <w:footnote w:type="separator" w:id="-1">
     <w:p>
       <w:r>
@@ -15664,7 +16255,7 @@
 </file>
 
 <file path=word/numbering.xml><?xml version="1.0" encoding="utf-8"?>
-<w:numbering xmlns:wpc="http://schemas.microsoft.com/office/word/2010/wordprocessingCanvas" xmlns:cx="http://schemas.microsoft.com/office/drawing/2014/chartex" xmlns:mc="http://schemas.openxmlformats.org/markup-compatibility/2006" xmlns:o="urn:schemas-microsoft-com:office:office" xmlns:r="http://schemas.openxmlformats.org/officeDocument/2006/relationships" xmlns:m="http://schemas.openxmlformats.org/officeDocument/2006/math" xmlns:v="urn:schemas-microsoft-com:vml" xmlns:wp14="http://schemas.microsoft.com/office/word/2010/wordprocessingDrawing" xmlns:wp="http://schemas.openxmlformats.org/drawingml/2006/wordprocessingDrawing" xmlns:w10="urn:schemas-microsoft-com:office:word" xmlns:w="http://schemas.openxmlformats.org/wordprocessingml/2006/main" xmlns:w14="http://schemas.microsoft.com/office/word/2010/wordml" xmlns:w15="http://schemas.microsoft.com/office/word/2012/wordml" xmlns:w16se="http://schemas.microsoft.com/office/word/2015/wordml/symex" xmlns:wpg="http://schemas.microsoft.com/office/word/2010/wordprocessingGroup" xmlns:wpi="http://schemas.microsoft.com/office/word/2010/wordprocessingInk" xmlns:wne="http://schemas.microsoft.com/office/word/2006/wordml" xmlns:wps="http://schemas.microsoft.com/office/word/2010/wordprocessingShape" mc:Ignorable="w14 w15 w16se wp14">
+<w:numbering xmlns:wpc="http://schemas.microsoft.com/office/word/2010/wordprocessingCanvas" xmlns:cx="http://schemas.microsoft.com/office/drawing/2014/chartex" xmlns:cx1="http://schemas.microsoft.com/office/drawing/2015/9/8/chartex" xmlns:cx2="http://schemas.microsoft.com/office/drawing/2015/10/21/chartex" xmlns:cx3="http://schemas.microsoft.com/office/drawing/2016/5/9/chartex" xmlns:cx4="http://schemas.microsoft.com/office/drawing/2016/5/10/chartex" xmlns:cx5="http://schemas.microsoft.com/office/drawing/2016/5/11/chartex" xmlns:cx6="http://schemas.microsoft.com/office/drawing/2016/5/12/chartex" xmlns:cx7="http://schemas.microsoft.com/office/drawing/2016/5/13/chartex" xmlns:cx8="http://schemas.microsoft.com/office/drawing/2016/5/14/chartex" xmlns:mc="http://schemas.openxmlformats.org/markup-compatibility/2006" xmlns:aink="http://schemas.microsoft.com/office/drawing/2016/ink" xmlns:am3d="http://schemas.microsoft.com/office/drawing/2017/model3d" xmlns:o="urn:schemas-microsoft-com:office:office" xmlns:r="http://schemas.openxmlformats.org/officeDocument/2006/relationships" xmlns:m="http://schemas.openxmlformats.org/officeDocument/2006/math" xmlns:v="urn:schemas-microsoft-com:vml" xmlns:wp14="http://schemas.microsoft.com/office/word/2010/wordprocessingDrawing" xmlns:wp="http://schemas.openxmlformats.org/drawingml/2006/wordprocessingDrawing" xmlns:w10="urn:schemas-microsoft-com:office:word" xmlns:w="http://schemas.openxmlformats.org/wordprocessingml/2006/main" xmlns:w14="http://schemas.microsoft.com/office/word/2010/wordml" xmlns:w15="http://schemas.microsoft.com/office/word/2012/wordml" xmlns:w16cid="http://schemas.microsoft.com/office/word/2016/wordml/cid" xmlns:w16se="http://schemas.microsoft.com/office/word/2015/wordml/symex" xmlns:wpg="http://schemas.microsoft.com/office/word/2010/wordprocessingGroup" xmlns:wpi="http://schemas.microsoft.com/office/word/2010/wordprocessingInk" xmlns:wne="http://schemas.microsoft.com/office/word/2006/wordml" xmlns:wps="http://schemas.microsoft.com/office/word/2010/wordprocessingShape" mc:Ignorable="w14 w15 w16se w16cid wp14">
   <w:abstractNum w:abstractNumId="0" w15:restartNumberingAfterBreak="0">
     <w:nsid w:val="FFFFFFFB"/>
     <w:multiLevelType w:val="multilevel"/>
@@ -16607,6 +17198,118 @@
     </w:lvl>
   </w:abstractNum>
   <w:abstractNum w:abstractNumId="8" w15:restartNumberingAfterBreak="0">
+    <w:nsid w:val="36AA6701"/>
+    <w:multiLevelType w:val="hybridMultilevel"/>
+    <w:tmpl w:val="5B5A0CFC"/>
+    <w:lvl w:ilvl="0" w:tplc="CE4E0ECE">
+      <w:numFmt w:val="bullet"/>
+      <w:lvlText w:val="-"/>
+      <w:lvlJc w:val="left"/>
+      <w:pPr>
+        <w:ind w:left="717" w:hanging="360"/>
+      </w:pPr>
+      <w:rPr>
+        <w:rFonts w:ascii="Times New Roman" w:eastAsia="Times New Roman" w:hAnsi="Times New Roman" w:cs="Times New Roman" w:hint="default"/>
+      </w:rPr>
+    </w:lvl>
+    <w:lvl w:ilvl="1" w:tplc="04090003">
+      <w:start w:val="1"/>
+      <w:numFmt w:val="bullet"/>
+      <w:lvlText w:val="o"/>
+      <w:lvlJc w:val="left"/>
+      <w:pPr>
+        <w:ind w:left="1437" w:hanging="360"/>
+      </w:pPr>
+      <w:rPr>
+        <w:rFonts w:ascii="Courier New" w:hAnsi="Courier New" w:cs="Courier New" w:hint="default"/>
+      </w:rPr>
+    </w:lvl>
+    <w:lvl w:ilvl="2" w:tplc="04090005" w:tentative="1">
+      <w:start w:val="1"/>
+      <w:numFmt w:val="bullet"/>
+      <w:lvlText w:val=""/>
+      <w:lvlJc w:val="left"/>
+      <w:pPr>
+        <w:ind w:left="2157" w:hanging="360"/>
+      </w:pPr>
+      <w:rPr>
+        <w:rFonts w:ascii="Wingdings" w:hAnsi="Wingdings" w:hint="default"/>
+      </w:rPr>
+    </w:lvl>
+    <w:lvl w:ilvl="3" w:tplc="04090001" w:tentative="1">
+      <w:start w:val="1"/>
+      <w:numFmt w:val="bullet"/>
+      <w:lvlText w:val=""/>
+      <w:lvlJc w:val="left"/>
+      <w:pPr>
+        <w:ind w:left="2877" w:hanging="360"/>
+      </w:pPr>
+      <w:rPr>
+        <w:rFonts w:ascii="Symbol" w:hAnsi="Symbol" w:hint="default"/>
+      </w:rPr>
+    </w:lvl>
+    <w:lvl w:ilvl="4" w:tplc="04090003" w:tentative="1">
+      <w:start w:val="1"/>
+      <w:numFmt w:val="bullet"/>
+      <w:lvlText w:val="o"/>
+      <w:lvlJc w:val="left"/>
+      <w:pPr>
+        <w:ind w:left="3597" w:hanging="360"/>
+      </w:pPr>
+      <w:rPr>
+        <w:rFonts w:ascii="Courier New" w:hAnsi="Courier New" w:cs="Courier New" w:hint="default"/>
+      </w:rPr>
+    </w:lvl>
+    <w:lvl w:ilvl="5" w:tplc="04090005" w:tentative="1">
+      <w:start w:val="1"/>
+      <w:numFmt w:val="bullet"/>
+      <w:lvlText w:val=""/>
+      <w:lvlJc w:val="left"/>
+      <w:pPr>
+        <w:ind w:left="4317" w:hanging="360"/>
+      </w:pPr>
+      <w:rPr>
+        <w:rFonts w:ascii="Wingdings" w:hAnsi="Wingdings" w:hint="default"/>
+      </w:rPr>
+    </w:lvl>
+    <w:lvl w:ilvl="6" w:tplc="04090001" w:tentative="1">
+      <w:start w:val="1"/>
+      <w:numFmt w:val="bullet"/>
+      <w:lvlText w:val=""/>
+      <w:lvlJc w:val="left"/>
+      <w:pPr>
+        <w:ind w:left="5037" w:hanging="360"/>
+      </w:pPr>
+      <w:rPr>
+        <w:rFonts w:ascii="Symbol" w:hAnsi="Symbol" w:hint="default"/>
+      </w:rPr>
+    </w:lvl>
+    <w:lvl w:ilvl="7" w:tplc="04090003" w:tentative="1">
+      <w:start w:val="1"/>
+      <w:numFmt w:val="bullet"/>
+      <w:lvlText w:val="o"/>
+      <w:lvlJc w:val="left"/>
+      <w:pPr>
+        <w:ind w:left="5757" w:hanging="360"/>
+      </w:pPr>
+      <w:rPr>
+        <w:rFonts w:ascii="Courier New" w:hAnsi="Courier New" w:cs="Courier New" w:hint="default"/>
+      </w:rPr>
+    </w:lvl>
+    <w:lvl w:ilvl="8" w:tplc="04090005" w:tentative="1">
+      <w:start w:val="1"/>
+      <w:numFmt w:val="bullet"/>
+      <w:lvlText w:val=""/>
+      <w:lvlJc w:val="left"/>
+      <w:pPr>
+        <w:ind w:left="6477" w:hanging="360"/>
+      </w:pPr>
+      <w:rPr>
+        <w:rFonts w:ascii="Wingdings" w:hAnsi="Wingdings" w:hint="default"/>
+      </w:rPr>
+    </w:lvl>
+  </w:abstractNum>
+  <w:abstractNum w:abstractNumId="9" w15:restartNumberingAfterBreak="0">
     <w:nsid w:val="396062E0"/>
     <w:multiLevelType w:val="hybridMultilevel"/>
     <w:tmpl w:val="D8C6E510"/>
@@ -16719,7 +17422,7 @@
       </w:rPr>
     </w:lvl>
   </w:abstractNum>
-  <w:abstractNum w:abstractNumId="9" w15:restartNumberingAfterBreak="0">
+  <w:abstractNum w:abstractNumId="10" w15:restartNumberingAfterBreak="0">
     <w:nsid w:val="46672065"/>
     <w:multiLevelType w:val="hybridMultilevel"/>
     <w:tmpl w:val="F97CD55A"/>
@@ -16832,7 +17535,7 @@
       </w:rPr>
     </w:lvl>
   </w:abstractNum>
-  <w:abstractNum w:abstractNumId="10" w15:restartNumberingAfterBreak="0">
+  <w:abstractNum w:abstractNumId="11" w15:restartNumberingAfterBreak="0">
     <w:nsid w:val="4859350D"/>
     <w:multiLevelType w:val="multilevel"/>
     <w:tmpl w:val="AC023540"/>
@@ -16973,7 +17676,7 @@
       </w:rPr>
     </w:lvl>
   </w:abstractNum>
-  <w:abstractNum w:abstractNumId="11" w15:restartNumberingAfterBreak="0">
+  <w:abstractNum w:abstractNumId="12" w15:restartNumberingAfterBreak="0">
     <w:nsid w:val="4E462879"/>
     <w:multiLevelType w:val="multilevel"/>
     <w:tmpl w:val="E3EC67F4"/>
@@ -17086,7 +17789,7 @@
       </w:rPr>
     </w:lvl>
   </w:abstractNum>
-  <w:abstractNum w:abstractNumId="12" w15:restartNumberingAfterBreak="0">
+  <w:abstractNum w:abstractNumId="13" w15:restartNumberingAfterBreak="0">
     <w:nsid w:val="4E526C91"/>
     <w:multiLevelType w:val="hybridMultilevel"/>
     <w:tmpl w:val="980C8C84"/>
@@ -17199,7 +17902,7 @@
       </w:rPr>
     </w:lvl>
   </w:abstractNum>
-  <w:abstractNum w:abstractNumId="13" w15:restartNumberingAfterBreak="0">
+  <w:abstractNum w:abstractNumId="14" w15:restartNumberingAfterBreak="0">
     <w:nsid w:val="5ABE648F"/>
     <w:multiLevelType w:val="multilevel"/>
     <w:tmpl w:val="836093F8"/>
@@ -17320,7 +18023,7 @@
       </w:rPr>
     </w:lvl>
   </w:abstractNum>
-  <w:abstractNum w:abstractNumId="14" w15:restartNumberingAfterBreak="0">
+  <w:abstractNum w:abstractNumId="15" w15:restartNumberingAfterBreak="0">
     <w:nsid w:val="603342E2"/>
     <w:multiLevelType w:val="multilevel"/>
     <w:tmpl w:val="12441394"/>
@@ -17433,7 +18136,7 @@
       </w:rPr>
     </w:lvl>
   </w:abstractNum>
-  <w:abstractNum w:abstractNumId="15" w15:restartNumberingAfterBreak="0">
+  <w:abstractNum w:abstractNumId="16" w15:restartNumberingAfterBreak="0">
     <w:nsid w:val="61041138"/>
     <w:multiLevelType w:val="hybridMultilevel"/>
     <w:tmpl w:val="340E8CCC"/>
@@ -17546,7 +18249,7 @@
       </w:rPr>
     </w:lvl>
   </w:abstractNum>
-  <w:abstractNum w:abstractNumId="16" w15:restartNumberingAfterBreak="0">
+  <w:abstractNum w:abstractNumId="17" w15:restartNumberingAfterBreak="0">
     <w:nsid w:val="612B71DE"/>
     <w:multiLevelType w:val="hybridMultilevel"/>
     <w:tmpl w:val="4CD87F20"/>
@@ -17659,7 +18362,7 @@
       </w:rPr>
     </w:lvl>
   </w:abstractNum>
-  <w:abstractNum w:abstractNumId="17" w15:restartNumberingAfterBreak="0">
+  <w:abstractNum w:abstractNumId="18" w15:restartNumberingAfterBreak="0">
     <w:nsid w:val="6E4C205D"/>
     <w:multiLevelType w:val="hybridMultilevel"/>
     <w:tmpl w:val="A18035C2"/>
@@ -17772,7 +18475,7 @@
       </w:rPr>
     </w:lvl>
   </w:abstractNum>
-  <w:abstractNum w:abstractNumId="18" w15:restartNumberingAfterBreak="0">
+  <w:abstractNum w:abstractNumId="19" w15:restartNumberingAfterBreak="0">
     <w:nsid w:val="6FA976D7"/>
     <w:multiLevelType w:val="hybridMultilevel"/>
     <w:tmpl w:val="F5A8DC7C"/>
@@ -17885,7 +18588,7 @@
       </w:rPr>
     </w:lvl>
   </w:abstractNum>
-  <w:abstractNum w:abstractNumId="19" w15:restartNumberingAfterBreak="0">
+  <w:abstractNum w:abstractNumId="20" w15:restartNumberingAfterBreak="0">
     <w:nsid w:val="728777E4"/>
     <w:multiLevelType w:val="hybridMultilevel"/>
     <w:tmpl w:val="7F9606A6"/>
@@ -17998,7 +18701,7 @@
       </w:rPr>
     </w:lvl>
   </w:abstractNum>
-  <w:abstractNum w:abstractNumId="20" w15:restartNumberingAfterBreak="0">
+  <w:abstractNum w:abstractNumId="21" w15:restartNumberingAfterBreak="0">
     <w:nsid w:val="77E55D9E"/>
     <w:multiLevelType w:val="hybridMultilevel"/>
     <w:tmpl w:val="6498B38C"/>
@@ -18111,7 +18814,119 @@
       </w:rPr>
     </w:lvl>
   </w:abstractNum>
-  <w:abstractNum w:abstractNumId="21" w15:restartNumberingAfterBreak="0">
+  <w:abstractNum w:abstractNumId="22" w15:restartNumberingAfterBreak="0">
+    <w:nsid w:val="79271580"/>
+    <w:multiLevelType w:val="hybridMultilevel"/>
+    <w:tmpl w:val="5D76DFC4"/>
+    <w:lvl w:ilvl="0" w:tplc="8A28941C">
+      <w:numFmt w:val="bullet"/>
+      <w:lvlText w:val=""/>
+      <w:lvlJc w:val="left"/>
+      <w:pPr>
+        <w:ind w:left="717" w:hanging="360"/>
+      </w:pPr>
+      <w:rPr>
+        <w:rFonts w:ascii="Wingdings" w:eastAsia="Times New Roman" w:hAnsi="Wingdings" w:cs="Times New Roman" w:hint="default"/>
+      </w:rPr>
+    </w:lvl>
+    <w:lvl w:ilvl="1" w:tplc="04090003" w:tentative="1">
+      <w:start w:val="1"/>
+      <w:numFmt w:val="bullet"/>
+      <w:lvlText w:val="o"/>
+      <w:lvlJc w:val="left"/>
+      <w:pPr>
+        <w:ind w:left="1437" w:hanging="360"/>
+      </w:pPr>
+      <w:rPr>
+        <w:rFonts w:ascii="Courier New" w:hAnsi="Courier New" w:cs="Courier New" w:hint="default"/>
+      </w:rPr>
+    </w:lvl>
+    <w:lvl w:ilvl="2" w:tplc="04090005" w:tentative="1">
+      <w:start w:val="1"/>
+      <w:numFmt w:val="bullet"/>
+      <w:lvlText w:val=""/>
+      <w:lvlJc w:val="left"/>
+      <w:pPr>
+        <w:ind w:left="2157" w:hanging="360"/>
+      </w:pPr>
+      <w:rPr>
+        <w:rFonts w:ascii="Wingdings" w:hAnsi="Wingdings" w:hint="default"/>
+      </w:rPr>
+    </w:lvl>
+    <w:lvl w:ilvl="3" w:tplc="04090001" w:tentative="1">
+      <w:start w:val="1"/>
+      <w:numFmt w:val="bullet"/>
+      <w:lvlText w:val=""/>
+      <w:lvlJc w:val="left"/>
+      <w:pPr>
+        <w:ind w:left="2877" w:hanging="360"/>
+      </w:pPr>
+      <w:rPr>
+        <w:rFonts w:ascii="Symbol" w:hAnsi="Symbol" w:hint="default"/>
+      </w:rPr>
+    </w:lvl>
+    <w:lvl w:ilvl="4" w:tplc="04090003" w:tentative="1">
+      <w:start w:val="1"/>
+      <w:numFmt w:val="bullet"/>
+      <w:lvlText w:val="o"/>
+      <w:lvlJc w:val="left"/>
+      <w:pPr>
+        <w:ind w:left="3597" w:hanging="360"/>
+      </w:pPr>
+      <w:rPr>
+        <w:rFonts w:ascii="Courier New" w:hAnsi="Courier New" w:cs="Courier New" w:hint="default"/>
+      </w:rPr>
+    </w:lvl>
+    <w:lvl w:ilvl="5" w:tplc="04090005" w:tentative="1">
+      <w:start w:val="1"/>
+      <w:numFmt w:val="bullet"/>
+      <w:lvlText w:val=""/>
+      <w:lvlJc w:val="left"/>
+      <w:pPr>
+        <w:ind w:left="4317" w:hanging="360"/>
+      </w:pPr>
+      <w:rPr>
+        <w:rFonts w:ascii="Wingdings" w:hAnsi="Wingdings" w:hint="default"/>
+      </w:rPr>
+    </w:lvl>
+    <w:lvl w:ilvl="6" w:tplc="04090001" w:tentative="1">
+      <w:start w:val="1"/>
+      <w:numFmt w:val="bullet"/>
+      <w:lvlText w:val=""/>
+      <w:lvlJc w:val="left"/>
+      <w:pPr>
+        <w:ind w:left="5037" w:hanging="360"/>
+      </w:pPr>
+      <w:rPr>
+        <w:rFonts w:ascii="Symbol" w:hAnsi="Symbol" w:hint="default"/>
+      </w:rPr>
+    </w:lvl>
+    <w:lvl w:ilvl="7" w:tplc="04090003" w:tentative="1">
+      <w:start w:val="1"/>
+      <w:numFmt w:val="bullet"/>
+      <w:lvlText w:val="o"/>
+      <w:lvlJc w:val="left"/>
+      <w:pPr>
+        <w:ind w:left="5757" w:hanging="360"/>
+      </w:pPr>
+      <w:rPr>
+        <w:rFonts w:ascii="Courier New" w:hAnsi="Courier New" w:cs="Courier New" w:hint="default"/>
+      </w:rPr>
+    </w:lvl>
+    <w:lvl w:ilvl="8" w:tplc="04090005" w:tentative="1">
+      <w:start w:val="1"/>
+      <w:numFmt w:val="bullet"/>
+      <w:lvlText w:val=""/>
+      <w:lvlJc w:val="left"/>
+      <w:pPr>
+        <w:ind w:left="6477" w:hanging="360"/>
+      </w:pPr>
+      <w:rPr>
+        <w:rFonts w:ascii="Wingdings" w:hAnsi="Wingdings" w:hint="default"/>
+      </w:rPr>
+    </w:lvl>
+  </w:abstractNum>
+  <w:abstractNum w:abstractNumId="23" w15:restartNumberingAfterBreak="0">
     <w:nsid w:val="7D1907B4"/>
     <w:multiLevelType w:val="hybridMultilevel"/>
     <w:tmpl w:val="5F26C260"/>
@@ -18234,7 +19049,7 @@
     <w:abstractNumId w:val="2"/>
   </w:num>
   <w:num w:numId="4">
-    <w:abstractNumId w:val="10"/>
+    <w:abstractNumId w:val="11"/>
     <w:lvlOverride w:ilvl="0">
       <w:startOverride w:val="1"/>
     </w:lvlOverride>
@@ -18264,16 +19079,16 @@
     </w:lvlOverride>
   </w:num>
   <w:num w:numId="5">
-    <w:abstractNumId w:val="15"/>
+    <w:abstractNumId w:val="16"/>
   </w:num>
   <w:num w:numId="6">
-    <w:abstractNumId w:val="18"/>
+    <w:abstractNumId w:val="19"/>
   </w:num>
   <w:num w:numId="7">
     <w:abstractNumId w:val="7"/>
   </w:num>
   <w:num w:numId="8">
-    <w:abstractNumId w:val="13"/>
+    <w:abstractNumId w:val="14"/>
   </w:num>
   <w:num w:numId="9">
     <w:abstractNumId w:val="4"/>
@@ -18282,47 +19097,53 @@
     <w:abstractNumId w:val="5"/>
   </w:num>
   <w:num w:numId="11">
-    <w:abstractNumId w:val="11"/>
+    <w:abstractNumId w:val="12"/>
   </w:num>
   <w:num w:numId="12">
-    <w:abstractNumId w:val="14"/>
+    <w:abstractNumId w:val="15"/>
   </w:num>
   <w:num w:numId="13">
-    <w:abstractNumId w:val="17"/>
+    <w:abstractNumId w:val="18"/>
   </w:num>
   <w:num w:numId="14">
     <w:abstractNumId w:val="6"/>
   </w:num>
   <w:num w:numId="15">
+    <w:abstractNumId w:val="23"/>
+  </w:num>
+  <w:num w:numId="16">
     <w:abstractNumId w:val="21"/>
   </w:num>
-  <w:num w:numId="16">
-    <w:abstractNumId w:val="20"/>
-  </w:num>
   <w:num w:numId="17">
-    <w:abstractNumId w:val="12"/>
+    <w:abstractNumId w:val="13"/>
   </w:num>
   <w:num w:numId="18">
+    <w:abstractNumId w:val="10"/>
+  </w:num>
+  <w:num w:numId="19">
+    <w:abstractNumId w:val="17"/>
+  </w:num>
+  <w:num w:numId="20">
     <w:abstractNumId w:val="9"/>
   </w:num>
-  <w:num w:numId="19">
-    <w:abstractNumId w:val="16"/>
-  </w:num>
-  <w:num w:numId="20">
-    <w:abstractNumId w:val="8"/>
-  </w:num>
   <w:num w:numId="21">
-    <w:abstractNumId w:val="19"/>
+    <w:abstractNumId w:val="20"/>
   </w:num>
   <w:num w:numId="22">
     <w:abstractNumId w:val="1"/>
+  </w:num>
+  <w:num w:numId="23">
+    <w:abstractNumId w:val="8"/>
+  </w:num>
+  <w:num w:numId="24">
+    <w:abstractNumId w:val="22"/>
   </w:num>
   <w:numIdMacAtCleanup w:val="8"/>
 </w:numbering>
 </file>
 
 <file path=word/styles.xml><?xml version="1.0" encoding="utf-8"?>
-<w:styles xmlns:mc="http://schemas.openxmlformats.org/markup-compatibility/2006" xmlns:r="http://schemas.openxmlformats.org/officeDocument/2006/relationships" xmlns:w="http://schemas.openxmlformats.org/wordprocessingml/2006/main" xmlns:w14="http://schemas.microsoft.com/office/word/2010/wordml" xmlns:w15="http://schemas.microsoft.com/office/word/2012/wordml" xmlns:w16se="http://schemas.microsoft.com/office/word/2015/wordml/symex" mc:Ignorable="w14 w15 w16se">
+<w:styles xmlns:mc="http://schemas.openxmlformats.org/markup-compatibility/2006" xmlns:r="http://schemas.openxmlformats.org/officeDocument/2006/relationships" xmlns:w="http://schemas.openxmlformats.org/wordprocessingml/2006/main" xmlns:w14="http://schemas.microsoft.com/office/word/2010/wordml" xmlns:w15="http://schemas.microsoft.com/office/word/2012/wordml" xmlns:w16cid="http://schemas.microsoft.com/office/word/2016/wordml/cid" xmlns:w16se="http://schemas.microsoft.com/office/word/2015/wordml/symex" mc:Ignorable="w14 w15 w16se w16cid">
   <w:docDefaults>
     <w:rPrDefault>
       <w:rPr>
@@ -18332,7 +19153,7 @@
     </w:rPrDefault>
     <w:pPrDefault/>
   </w:docDefaults>
-  <w:latentStyles w:defLockedState="0" w:defUIPriority="0" w:defSemiHidden="0" w:defUnhideWhenUsed="0" w:defQFormat="0" w:count="371">
+  <w:latentStyles w:defLockedState="0" w:defUIPriority="0" w:defSemiHidden="0" w:defUnhideWhenUsed="0" w:defQFormat="0" w:count="375">
     <w:lsdException w:name="Normal" w:qFormat="1"/>
     <w:lsdException w:name="heading 1" w:uiPriority="9" w:qFormat="1"/>
     <w:lsdException w:name="heading 2" w:qFormat="1"/>
@@ -18432,7 +19253,6 @@
     <w:lsdException w:name="HTML Sample" w:semiHidden="1" w:unhideWhenUsed="1"/>
     <w:lsdException w:name="HTML Typewriter" w:semiHidden="1" w:unhideWhenUsed="1"/>
     <w:lsdException w:name="HTML Variable" w:semiHidden="1" w:unhideWhenUsed="1"/>
-    <w:lsdException w:name="Normal Table" w:semiHidden="1" w:unhideWhenUsed="1"/>
     <w:lsdException w:name="annotation subject" w:semiHidden="1" w:unhideWhenUsed="1"/>
     <w:lsdException w:name="No List" w:semiHidden="1" w:uiPriority="99" w:unhideWhenUsed="1"/>
     <w:lsdException w:name="Outline List 1" w:semiHidden="1" w:unhideWhenUsed="1"/>
@@ -18476,10 +19296,8 @@
     <w:lsdException w:name="Table Elegant" w:semiHidden="1" w:unhideWhenUsed="1"/>
     <w:lsdException w:name="Table Professional" w:semiHidden="1" w:unhideWhenUsed="1"/>
     <w:lsdException w:name="Table Subtle 1" w:semiHidden="1" w:unhideWhenUsed="1"/>
-    <w:lsdException w:name="Table Subtle 2" w:semiHidden="1" w:unhideWhenUsed="1"/>
     <w:lsdException w:name="Table Web 1" w:semiHidden="1" w:unhideWhenUsed="1"/>
     <w:lsdException w:name="Table Web 2" w:semiHidden="1" w:unhideWhenUsed="1"/>
-    <w:lsdException w:name="Table Web 3" w:semiHidden="1" w:unhideWhenUsed="1"/>
     <w:lsdException w:name="Balloon Text" w:semiHidden="1" w:unhideWhenUsed="1"/>
     <w:lsdException w:name="Table Theme" w:semiHidden="1" w:unhideWhenUsed="1"/>
     <w:lsdException w:name="Placeholder Text" w:semiHidden="1" w:uiPriority="99"/>
@@ -18697,6 +19515,10 @@
     <w:lsdException w:name="List Table 5 Dark Accent 6" w:uiPriority="50"/>
     <w:lsdException w:name="List Table 6 Colorful Accent 6" w:uiPriority="51"/>
     <w:lsdException w:name="List Table 7 Colorful Accent 6" w:uiPriority="52"/>
+    <w:lsdException w:name="Mention" w:semiHidden="1" w:uiPriority="99" w:unhideWhenUsed="1"/>
+    <w:lsdException w:name="Smart Hyperlink" w:semiHidden="1" w:uiPriority="99" w:unhideWhenUsed="1"/>
+    <w:lsdException w:name="Hashtag" w:semiHidden="1" w:uiPriority="99" w:unhideWhenUsed="1"/>
+    <w:lsdException w:name="Unresolved Mention" w:semiHidden="1" w:uiPriority="99" w:unhideWhenUsed="1"/>
   </w:latentStyles>
   <w:style w:type="paragraph" w:default="1" w:styleId="Normal">
     <w:name w:val="Normal"/>
@@ -20520,7 +21342,7 @@
 </file>
 
 <file path=customXml/itemProps1.xml><?xml version="1.0" encoding="utf-8"?>
-<ds:datastoreItem xmlns:ds="http://schemas.openxmlformats.org/officeDocument/2006/customXml" ds:itemID="{DEF34F74-AAD7-41B2-9B2E-C05A5F0C9F9E}">
+<ds:datastoreItem xmlns:ds="http://schemas.openxmlformats.org/officeDocument/2006/customXml" ds:itemID="{3A6FB363-245A-47FF-95B0-75FECE511D42}">
   <ds:schemaRefs>
     <ds:schemaRef ds:uri="http://schemas.openxmlformats.org/officeDocument/2006/bibliography"/>
   </ds:schemaRefs>

</xml_diff>